<commit_message>
update leadeeship & group size scripts
</commit_message>
<xml_diff>
--- a/outputs/tables/glmm.gsize.docx
+++ b/outputs/tables/glmm.gsize.docx
@@ -85,7 +85,7 @@
                 <w:rFonts w:ascii="Calibri" w:hAnsi="Calibri"/>
                 <w:sz w:val="20"/>
               </w:rPr>
-              <w:t xml:space="preserve">log(IRR)</w:t>
+              <w:t xml:space="preserve">log(OR)</w:t>
             </w:r>
             <w:r>
               <w:rPr>
@@ -204,55 +204,55 @@
                 <w:rFonts w:ascii="Calibri" w:hAnsi="Calibri"/>
                 <w:sz w:val="20"/>
               </w:rPr>
-              <w:t xml:space="default">1,727</w:t>
-            </w:r>
-          </w:p>
-        </w:tc>
-        <w:tc>
-          <w:tcPr>
-            <w:tcBorders>
-              <w:top w:val="single" w:space="0" w:color="D3D3D3"/>
-              <w:bottom w:val="single" w:space="0" w:color="D3D3D3"/>
-              <w:start w:val="single" w:space="0" w:color="D3D3D3"/>
-              <w:end w:val="single" w:space="0" w:color="D3D3D3"/>
-            </w:tcBorders>
-          </w:tcPr>
-          <w:p>
-            <w:pPr>
-              <w:spacing w:before="0" w:after="60"/>
-              <w:keepNext/>
-              <w:jc w:val="center"/>
-            </w:pPr>
-            <w:r>
-              <w:rPr>
-                <w:rFonts w:ascii="Calibri" w:hAnsi="Calibri"/>
-                <w:sz w:val="20"/>
-              </w:rPr>
-              <w:t xml:space="default">1.7</w:t>
-            </w:r>
-          </w:p>
-        </w:tc>
-        <w:tc>
-          <w:tcPr>
-            <w:tcBorders>
-              <w:top w:val="single" w:space="0" w:color="D3D3D3"/>
-              <w:bottom w:val="single" w:space="0" w:color="D3D3D3"/>
-              <w:start w:val="single" w:space="0" w:color="D3D3D3"/>
-              <w:end w:val="single" w:space="0" w:color="D3D3D3"/>
-            </w:tcBorders>
-          </w:tcPr>
-          <w:p>
-            <w:pPr>
-              <w:spacing w:before="0" w:after="60"/>
-              <w:keepNext/>
-              <w:jc w:val="center"/>
-            </w:pPr>
-            <w:r>
-              <w:rPr>
-                <w:rFonts w:ascii="Calibri" w:hAnsi="Calibri"/>
-                <w:sz w:val="20"/>
-              </w:rPr>
-              <w:t xml:space="default">1.6, 1.8</w:t>
+              <w:t xml:space="default">1,760</w:t>
+            </w:r>
+          </w:p>
+        </w:tc>
+        <w:tc>
+          <w:tcPr>
+            <w:tcBorders>
+              <w:top w:val="single" w:space="0" w:color="D3D3D3"/>
+              <w:bottom w:val="single" w:space="0" w:color="D3D3D3"/>
+              <w:start w:val="single" w:space="0" w:color="D3D3D3"/>
+              <w:end w:val="single" w:space="0" w:color="D3D3D3"/>
+            </w:tcBorders>
+          </w:tcPr>
+          <w:p>
+            <w:pPr>
+              <w:spacing w:before="0" w:after="60"/>
+              <w:keepNext/>
+              <w:jc w:val="center"/>
+            </w:pPr>
+            <w:r>
+              <w:rPr>
+                <w:rFonts w:ascii="Calibri" w:hAnsi="Calibri"/>
+                <w:sz w:val="20"/>
+              </w:rPr>
+              <w:t xml:space="default">-0.78</w:t>
+            </w:r>
+          </w:p>
+        </w:tc>
+        <w:tc>
+          <w:tcPr>
+            <w:tcBorders>
+              <w:top w:val="single" w:space="0" w:color="D3D3D3"/>
+              <w:bottom w:val="single" w:space="0" w:color="D3D3D3"/>
+              <w:start w:val="single" w:space="0" w:color="D3D3D3"/>
+              <w:end w:val="single" w:space="0" w:color="D3D3D3"/>
+            </w:tcBorders>
+          </w:tcPr>
+          <w:p>
+            <w:pPr>
+              <w:spacing w:before="0" w:after="60"/>
+              <w:keepNext/>
+              <w:jc w:val="center"/>
+            </w:pPr>
+            <w:r>
+              <w:rPr>
+                <w:rFonts w:ascii="Calibri" w:hAnsi="Calibri"/>
+                <w:sz w:val="20"/>
+              </w:rPr>
+              <w:t xml:space="default">-0.97, -0.59</w:t>
             </w:r>
           </w:p>
         </w:tc>
@@ -307,7 +307,7 @@
                 <w:sz w:val="20"/>
                 <w:b w:val="true"/>
               </w:rPr>
-              <w:t xml:space="default">site</w:t>
+              <w:t xml:space="default">sex_f</w:t>
             </w:r>
           </w:p>
         </w:tc>
@@ -404,7 +404,7 @@
                 <w:sz w:val="20"/>
                 <w:b w:val="true"/>
               </w:rPr>
-              <w:t xml:space="default">&lt;0.001</w:t>
+              <w:t xml:space="default">0.016</w:t>
             </w:r>
           </w:p>
         </w:tc>
@@ -434,31 +434,31 @@
                 <w:sz w:val="20"/>
                 <w:i/>
               </w:rPr>
-              <w:t xml:space="default">    1</w:t>
-            </w:r>
-          </w:p>
-        </w:tc>
-        <w:tc>
-          <w:tcPr>
-            <w:tcBorders>
-              <w:top w:val="single" w:space="0" w:color="D3D3D3"/>
-              <w:bottom w:val="single" w:space="0" w:color="D3D3D3"/>
-              <w:start w:val="single" w:space="0" w:color="D3D3D3"/>
-              <w:end w:val="single" w:space="0" w:color="D3D3D3"/>
-            </w:tcBorders>
-          </w:tcPr>
-          <w:p>
-            <w:pPr>
-              <w:spacing w:before="0" w:after="60"/>
-              <w:keepNext/>
-              <w:jc w:val="center"/>
-            </w:pPr>
-            <w:r>
-              <w:rPr>
-                <w:rFonts w:ascii="Calibri" w:hAnsi="Calibri"/>
-                <w:sz w:val="20"/>
-              </w:rPr>
-              <w:t xml:space="default">1,473</w:t>
+              <w:t xml:space="default">    F</w:t>
+            </w:r>
+          </w:p>
+        </w:tc>
+        <w:tc>
+          <w:tcPr>
+            <w:tcBorders>
+              <w:top w:val="single" w:space="0" w:color="D3D3D3"/>
+              <w:bottom w:val="single" w:space="0" w:color="D3D3D3"/>
+              <w:start w:val="single" w:space="0" w:color="D3D3D3"/>
+              <w:end w:val="single" w:space="0" w:color="D3D3D3"/>
+            </w:tcBorders>
+          </w:tcPr>
+          <w:p>
+            <w:pPr>
+              <w:spacing w:before="0" w:after="60"/>
+              <w:keepNext/>
+              <w:jc w:val="center"/>
+            </w:pPr>
+            <w:r>
+              <w:rPr>
+                <w:rFonts w:ascii="Calibri" w:hAnsi="Calibri"/>
+                <w:sz w:val="20"/>
+              </w:rPr>
+              <w:t xml:space="default">1,215</w:t>
             </w:r>
           </w:p>
         </w:tc>
@@ -560,79 +560,79 @@
                 <w:sz w:val="20"/>
                 <w:i/>
               </w:rPr>
-              <w:t xml:space="default">    2</w:t>
-            </w:r>
-          </w:p>
-        </w:tc>
-        <w:tc>
-          <w:tcPr>
-            <w:tcBorders>
-              <w:top w:val="single" w:space="0" w:color="D3D3D3"/>
-              <w:bottom w:val="single" w:space="0" w:color="D3D3D3"/>
-              <w:start w:val="single" w:space="0" w:color="D3D3D3"/>
-              <w:end w:val="single" w:space="0" w:color="D3D3D3"/>
-            </w:tcBorders>
-          </w:tcPr>
-          <w:p>
-            <w:pPr>
-              <w:spacing w:before="0" w:after="60"/>
-              <w:keepNext/>
-              <w:jc w:val="center"/>
-            </w:pPr>
-            <w:r>
-              <w:rPr>
-                <w:rFonts w:ascii="Calibri" w:hAnsi="Calibri"/>
-                <w:sz w:val="20"/>
-              </w:rPr>
-              <w:t xml:space="default">156</w:t>
-            </w:r>
-          </w:p>
-        </w:tc>
-        <w:tc>
-          <w:tcPr>
-            <w:tcBorders>
-              <w:top w:val="single" w:space="0" w:color="D3D3D3"/>
-              <w:bottom w:val="single" w:space="0" w:color="D3D3D3"/>
-              <w:start w:val="single" w:space="0" w:color="D3D3D3"/>
-              <w:end w:val="single" w:space="0" w:color="D3D3D3"/>
-            </w:tcBorders>
-          </w:tcPr>
-          <w:p>
-            <w:pPr>
-              <w:spacing w:before="0" w:after="60"/>
-              <w:keepNext/>
-              <w:jc w:val="center"/>
-            </w:pPr>
-            <w:r>
-              <w:rPr>
-                <w:rFonts w:ascii="Calibri" w:hAnsi="Calibri"/>
-                <w:sz w:val="20"/>
-              </w:rPr>
-              <w:t xml:space="default">-0.28</w:t>
-            </w:r>
-          </w:p>
-        </w:tc>
-        <w:tc>
-          <w:tcPr>
-            <w:tcBorders>
-              <w:top w:val="single" w:space="0" w:color="D3D3D3"/>
-              <w:bottom w:val="single" w:space="0" w:color="D3D3D3"/>
-              <w:start w:val="single" w:space="0" w:color="D3D3D3"/>
-              <w:end w:val="single" w:space="0" w:color="D3D3D3"/>
-            </w:tcBorders>
-          </w:tcPr>
-          <w:p>
-            <w:pPr>
-              <w:spacing w:before="0" w:after="60"/>
-              <w:keepNext/>
-              <w:jc w:val="center"/>
-            </w:pPr>
-            <w:r>
-              <w:rPr>
-                <w:rFonts w:ascii="Calibri" w:hAnsi="Calibri"/>
-                <w:sz w:val="20"/>
-              </w:rPr>
-              <w:t xml:space="default">-0.40, -0.16</w:t>
+              <w:t xml:space="default">    M</w:t>
+            </w:r>
+          </w:p>
+        </w:tc>
+        <w:tc>
+          <w:tcPr>
+            <w:tcBorders>
+              <w:top w:val="single" w:space="0" w:color="D3D3D3"/>
+              <w:bottom w:val="single" w:space="0" w:color="D3D3D3"/>
+              <w:start w:val="single" w:space="0" w:color="D3D3D3"/>
+              <w:end w:val="single" w:space="0" w:color="D3D3D3"/>
+            </w:tcBorders>
+          </w:tcPr>
+          <w:p>
+            <w:pPr>
+              <w:spacing w:before="0" w:after="60"/>
+              <w:keepNext/>
+              <w:jc w:val="center"/>
+            </w:pPr>
+            <w:r>
+              <w:rPr>
+                <w:rFonts w:ascii="Calibri" w:hAnsi="Calibri"/>
+                <w:sz w:val="20"/>
+              </w:rPr>
+              <w:t xml:space="default">545</w:t>
+            </w:r>
+          </w:p>
+        </w:tc>
+        <w:tc>
+          <w:tcPr>
+            <w:tcBorders>
+              <w:top w:val="single" w:space="0" w:color="D3D3D3"/>
+              <w:bottom w:val="single" w:space="0" w:color="D3D3D3"/>
+              <w:start w:val="single" w:space="0" w:color="D3D3D3"/>
+              <w:end w:val="single" w:space="0" w:color="D3D3D3"/>
+            </w:tcBorders>
+          </w:tcPr>
+          <w:p>
+            <w:pPr>
+              <w:spacing w:before="0" w:after="60"/>
+              <w:keepNext/>
+              <w:jc w:val="center"/>
+            </w:pPr>
+            <w:r>
+              <w:rPr>
+                <w:rFonts w:ascii="Calibri" w:hAnsi="Calibri"/>
+                <w:sz w:val="20"/>
+              </w:rPr>
+              <w:t xml:space="default">-0.36</w:t>
+            </w:r>
+          </w:p>
+        </w:tc>
+        <w:tc>
+          <w:tcPr>
+            <w:tcBorders>
+              <w:top w:val="single" w:space="0" w:color="D3D3D3"/>
+              <w:bottom w:val="single" w:space="0" w:color="D3D3D3"/>
+              <w:start w:val="single" w:space="0" w:color="D3D3D3"/>
+              <w:end w:val="single" w:space="0" w:color="D3D3D3"/>
+            </w:tcBorders>
+          </w:tcPr>
+          <w:p>
+            <w:pPr>
+              <w:spacing w:before="0" w:after="60"/>
+              <w:keepNext/>
+              <w:jc w:val="center"/>
+            </w:pPr>
+            <w:r>
+              <w:rPr>
+                <w:rFonts w:ascii="Calibri" w:hAnsi="Calibri"/>
+                <w:sz w:val="20"/>
+              </w:rPr>
+              <w:t xml:space="default">-0.65, -0.07</w:t>
             </w:r>
           </w:p>
         </w:tc>
@@ -684,81 +684,9 @@
               <w:rPr>
                 <w:rFonts w:ascii="Calibri" w:hAnsi="Calibri"/>
                 <w:sz w:val="20"/>
-                <w:i/>
-              </w:rPr>
-              <w:t xml:space="default">    3</w:t>
-            </w:r>
-          </w:p>
-        </w:tc>
-        <w:tc>
-          <w:tcPr>
-            <w:tcBorders>
-              <w:top w:val="single" w:space="0" w:color="D3D3D3"/>
-              <w:bottom w:val="single" w:space="0" w:color="D3D3D3"/>
-              <w:start w:val="single" w:space="0" w:color="D3D3D3"/>
-              <w:end w:val="single" w:space="0" w:color="D3D3D3"/>
-            </w:tcBorders>
-          </w:tcPr>
-          <w:p>
-            <w:pPr>
-              <w:spacing w:before="0" w:after="60"/>
-              <w:keepNext/>
-              <w:jc w:val="center"/>
-            </w:pPr>
-            <w:r>
-              <w:rPr>
-                <w:rFonts w:ascii="Calibri" w:hAnsi="Calibri"/>
-                <w:sz w:val="20"/>
-              </w:rPr>
-              <w:t xml:space="default">72</w:t>
-            </w:r>
-          </w:p>
-        </w:tc>
-        <w:tc>
-          <w:tcPr>
-            <w:tcBorders>
-              <w:top w:val="single" w:space="0" w:color="D3D3D3"/>
-              <w:bottom w:val="single" w:space="0" w:color="D3D3D3"/>
-              <w:start w:val="single" w:space="0" w:color="D3D3D3"/>
-              <w:end w:val="single" w:space="0" w:color="D3D3D3"/>
-            </w:tcBorders>
-          </w:tcPr>
-          <w:p>
-            <w:pPr>
-              <w:spacing w:before="0" w:after="60"/>
-              <w:keepNext/>
-              <w:jc w:val="center"/>
-            </w:pPr>
-            <w:r>
-              <w:rPr>
-                <w:rFonts w:ascii="Calibri" w:hAnsi="Calibri"/>
-                <w:sz w:val="20"/>
-              </w:rPr>
-              <w:t xml:space="default">-0.28</w:t>
-            </w:r>
-          </w:p>
-        </w:tc>
-        <w:tc>
-          <w:tcPr>
-            <w:tcBorders>
-              <w:top w:val="single" w:space="0" w:color="D3D3D3"/>
-              <w:bottom w:val="single" w:space="0" w:color="D3D3D3"/>
-              <w:start w:val="single" w:space="0" w:color="D3D3D3"/>
-              <w:end w:val="single" w:space="0" w:color="D3D3D3"/>
-            </w:tcBorders>
-          </w:tcPr>
-          <w:p>
-            <w:pPr>
-              <w:spacing w:before="0" w:after="60"/>
-              <w:keepNext/>
-              <w:jc w:val="center"/>
-            </w:pPr>
-            <w:r>
-              <w:rPr>
-                <w:rFonts w:ascii="Calibri" w:hAnsi="Calibri"/>
-                <w:sz w:val="20"/>
-              </w:rPr>
-              <w:t xml:space="default">-0.43, -0.14</w:t>
+                <w:b w:val="true"/>
+              </w:rPr>
+              <w:t xml:space="default">maturity</w:t>
             </w:r>
           </w:p>
         </w:tc>
@@ -783,6 +711,78 @@
                 <w:sz w:val="20"/>
               </w:rPr>
               <w:t xml:space="default"/>
+            </w:r>
+          </w:p>
+        </w:tc>
+        <w:tc>
+          <w:tcPr>
+            <w:tcBorders>
+              <w:top w:val="single" w:space="0" w:color="D3D3D3"/>
+              <w:bottom w:val="single" w:space="0" w:color="D3D3D3"/>
+              <w:start w:val="single" w:space="0" w:color="D3D3D3"/>
+              <w:end w:val="single" w:space="0" w:color="D3D3D3"/>
+            </w:tcBorders>
+          </w:tcPr>
+          <w:p>
+            <w:pPr>
+              <w:spacing w:before="0" w:after="60"/>
+              <w:keepNext/>
+              <w:jc w:val="center"/>
+            </w:pPr>
+            <w:r>
+              <w:rPr>
+                <w:rFonts w:ascii="Calibri" w:hAnsi="Calibri"/>
+                <w:sz w:val="20"/>
+              </w:rPr>
+              <w:t xml:space="default"/>
+            </w:r>
+          </w:p>
+        </w:tc>
+        <w:tc>
+          <w:tcPr>
+            <w:tcBorders>
+              <w:top w:val="single" w:space="0" w:color="D3D3D3"/>
+              <w:bottom w:val="single" w:space="0" w:color="D3D3D3"/>
+              <w:start w:val="single" w:space="0" w:color="D3D3D3"/>
+              <w:end w:val="single" w:space="0" w:color="D3D3D3"/>
+            </w:tcBorders>
+          </w:tcPr>
+          <w:p>
+            <w:pPr>
+              <w:spacing w:before="0" w:after="60"/>
+              <w:keepNext/>
+              <w:jc w:val="center"/>
+            </w:pPr>
+            <w:r>
+              <w:rPr>
+                <w:rFonts w:ascii="Calibri" w:hAnsi="Calibri"/>
+                <w:sz w:val="20"/>
+              </w:rPr>
+              <w:t xml:space="default"/>
+            </w:r>
+          </w:p>
+        </w:tc>
+        <w:tc>
+          <w:tcPr>
+            <w:tcBorders>
+              <w:top w:val="single" w:space="0" w:color="D3D3D3"/>
+              <w:bottom w:val="single" w:space="0" w:color="D3D3D3"/>
+              <w:start w:val="single" w:space="0" w:color="D3D3D3"/>
+              <w:end w:val="single" w:space="0" w:color="D3D3D3"/>
+            </w:tcBorders>
+          </w:tcPr>
+          <w:p>
+            <w:pPr>
+              <w:spacing w:before="0" w:after="60"/>
+              <w:keepNext/>
+              <w:jc w:val="center"/>
+            </w:pPr>
+            <w:r>
+              <w:rPr>
+                <w:rFonts w:ascii="Calibri" w:hAnsi="Calibri"/>
+                <w:sz w:val="20"/>
+              </w:rPr>
+              <w:t xml:space="default">0.57</w:t>
             </w:r>
           </w:p>
         </w:tc>
@@ -812,79 +812,79 @@
                 <w:sz w:val="20"/>
                 <w:i/>
               </w:rPr>
-              <w:t xml:space="default">    6</w:t>
-            </w:r>
-          </w:p>
-        </w:tc>
-        <w:tc>
-          <w:tcPr>
-            <w:tcBorders>
-              <w:top w:val="single" w:space="0" w:color="D3D3D3"/>
-              <w:bottom w:val="single" w:space="0" w:color="D3D3D3"/>
-              <w:start w:val="single" w:space="0" w:color="D3D3D3"/>
-              <w:end w:val="single" w:space="0" w:color="D3D3D3"/>
-            </w:tcBorders>
-          </w:tcPr>
-          <w:p>
-            <w:pPr>
-              <w:spacing w:before="0" w:after="60"/>
-              <w:keepNext/>
-              <w:jc w:val="center"/>
-            </w:pPr>
-            <w:r>
-              <w:rPr>
-                <w:rFonts w:ascii="Calibri" w:hAnsi="Calibri"/>
-                <w:sz w:val="20"/>
-              </w:rPr>
-              <w:t xml:space="default">26</w:t>
-            </w:r>
-          </w:p>
-        </w:tc>
-        <w:tc>
-          <w:tcPr>
-            <w:tcBorders>
-              <w:top w:val="single" w:space="0" w:color="D3D3D3"/>
-              <w:bottom w:val="single" w:space="0" w:color="D3D3D3"/>
-              <w:start w:val="single" w:space="0" w:color="D3D3D3"/>
-              <w:end w:val="single" w:space="0" w:color="D3D3D3"/>
-            </w:tcBorders>
-          </w:tcPr>
-          <w:p>
-            <w:pPr>
-              <w:spacing w:before="0" w:after="60"/>
-              <w:keepNext/>
-              <w:jc w:val="center"/>
-            </w:pPr>
-            <w:r>
-              <w:rPr>
-                <w:rFonts w:ascii="Calibri" w:hAnsi="Calibri"/>
-                <w:sz w:val="20"/>
-              </w:rPr>
-              <w:t xml:space="default">-0.73</w:t>
-            </w:r>
-          </w:p>
-        </w:tc>
-        <w:tc>
-          <w:tcPr>
-            <w:tcBorders>
-              <w:top w:val="single" w:space="0" w:color="D3D3D3"/>
-              <w:bottom w:val="single" w:space="0" w:color="D3D3D3"/>
-              <w:start w:val="single" w:space="0" w:color="D3D3D3"/>
-              <w:end w:val="single" w:space="0" w:color="D3D3D3"/>
-            </w:tcBorders>
-          </w:tcPr>
-          <w:p>
-            <w:pPr>
-              <w:spacing w:before="0" w:after="60"/>
-              <w:keepNext/>
-              <w:jc w:val="center"/>
-            </w:pPr>
-            <w:r>
-              <w:rPr>
-                <w:rFonts w:ascii="Calibri" w:hAnsi="Calibri"/>
-                <w:sz w:val="20"/>
-              </w:rPr>
-              <w:t xml:space="default">-1.0, -0.42</w:t>
+              <w:t xml:space="default">    1</w:t>
+            </w:r>
+          </w:p>
+        </w:tc>
+        <w:tc>
+          <w:tcPr>
+            <w:tcBorders>
+              <w:top w:val="single" w:space="0" w:color="D3D3D3"/>
+              <w:bottom w:val="single" w:space="0" w:color="D3D3D3"/>
+              <w:start w:val="single" w:space="0" w:color="D3D3D3"/>
+              <w:end w:val="single" w:space="0" w:color="D3D3D3"/>
+            </w:tcBorders>
+          </w:tcPr>
+          <w:p>
+            <w:pPr>
+              <w:spacing w:before="0" w:after="60"/>
+              <w:keepNext/>
+              <w:jc w:val="center"/>
+            </w:pPr>
+            <w:r>
+              <w:rPr>
+                <w:rFonts w:ascii="Calibri" w:hAnsi="Calibri"/>
+                <w:sz w:val="20"/>
+              </w:rPr>
+              <w:t xml:space="default">1,115</w:t>
+            </w:r>
+          </w:p>
+        </w:tc>
+        <w:tc>
+          <w:tcPr>
+            <w:tcBorders>
+              <w:top w:val="single" w:space="0" w:color="D3D3D3"/>
+              <w:bottom w:val="single" w:space="0" w:color="D3D3D3"/>
+              <w:start w:val="single" w:space="0" w:color="D3D3D3"/>
+              <w:end w:val="single" w:space="0" w:color="D3D3D3"/>
+            </w:tcBorders>
+          </w:tcPr>
+          <w:p>
+            <w:pPr>
+              <w:spacing w:before="0" w:after="60"/>
+              <w:keepNext/>
+              <w:jc w:val="center"/>
+            </w:pPr>
+            <w:r>
+              <w:rPr>
+                <w:rFonts w:ascii="Calibri" w:hAnsi="Calibri"/>
+                <w:sz w:val="20"/>
+              </w:rPr>
+              <w:t xml:space="default">—</w:t>
+            </w:r>
+          </w:p>
+        </w:tc>
+        <w:tc>
+          <w:tcPr>
+            <w:tcBorders>
+              <w:top w:val="single" w:space="0" w:color="D3D3D3"/>
+              <w:bottom w:val="single" w:space="0" w:color="D3D3D3"/>
+              <w:start w:val="single" w:space="0" w:color="D3D3D3"/>
+              <w:end w:val="single" w:space="0" w:color="D3D3D3"/>
+            </w:tcBorders>
+          </w:tcPr>
+          <w:p>
+            <w:pPr>
+              <w:spacing w:before="0" w:after="60"/>
+              <w:keepNext/>
+              <w:jc w:val="center"/>
+            </w:pPr>
+            <w:r>
+              <w:rPr>
+                <w:rFonts w:ascii="Calibri" w:hAnsi="Calibri"/>
+                <w:sz w:val="20"/>
+              </w:rPr>
+              <w:t xml:space="default">—</w:t>
             </w:r>
           </w:p>
         </w:tc>
@@ -936,105 +936,105 @@
               <w:rPr>
                 <w:rFonts w:ascii="Calibri" w:hAnsi="Calibri"/>
                 <w:sz w:val="20"/>
-                <w:b w:val="true"/>
-              </w:rPr>
-              <w:t xml:space="default">current.VU.AO</w:t>
-            </w:r>
-          </w:p>
-        </w:tc>
-        <w:tc>
-          <w:tcPr>
-            <w:tcBorders>
-              <w:top w:val="single" w:space="0" w:color="D3D3D3"/>
-              <w:bottom w:val="single" w:space="0" w:color="D3D3D3"/>
-              <w:start w:val="single" w:space="0" w:color="D3D3D3"/>
-              <w:end w:val="single" w:space="0" w:color="D3D3D3"/>
-            </w:tcBorders>
-          </w:tcPr>
-          <w:p>
-            <w:pPr>
-              <w:spacing w:before="0" w:after="60"/>
-              <w:keepNext/>
-              <w:jc w:val="center"/>
-            </w:pPr>
-            <w:r>
-              <w:rPr>
-                <w:rFonts w:ascii="Calibri" w:hAnsi="Calibri"/>
-                <w:sz w:val="20"/>
-              </w:rPr>
-              <w:t xml:space="default">1,727</w:t>
-            </w:r>
-          </w:p>
-        </w:tc>
-        <w:tc>
-          <w:tcPr>
-            <w:tcBorders>
-              <w:top w:val="single" w:space="0" w:color="D3D3D3"/>
-              <w:bottom w:val="single" w:space="0" w:color="D3D3D3"/>
-              <w:start w:val="single" w:space="0" w:color="D3D3D3"/>
-              <w:end w:val="single" w:space="0" w:color="D3D3D3"/>
-            </w:tcBorders>
-          </w:tcPr>
-          <w:p>
-            <w:pPr>
-              <w:spacing w:before="0" w:after="60"/>
-              <w:keepNext/>
-              <w:jc w:val="center"/>
-            </w:pPr>
-            <w:r>
-              <w:rPr>
-                <w:rFonts w:ascii="Calibri" w:hAnsi="Calibri"/>
-                <w:sz w:val="20"/>
-              </w:rPr>
-              <w:t xml:space="default">-0.03</w:t>
-            </w:r>
-          </w:p>
-        </w:tc>
-        <w:tc>
-          <w:tcPr>
-            <w:tcBorders>
-              <w:top w:val="single" w:space="0" w:color="D3D3D3"/>
-              <w:bottom w:val="single" w:space="0" w:color="D3D3D3"/>
-              <w:start w:val="single" w:space="0" w:color="D3D3D3"/>
-              <w:end w:val="single" w:space="0" w:color="D3D3D3"/>
-            </w:tcBorders>
-          </w:tcPr>
-          <w:p>
-            <w:pPr>
-              <w:spacing w:before="0" w:after="60"/>
-              <w:keepNext/>
-              <w:jc w:val="center"/>
-            </w:pPr>
-            <w:r>
-              <w:rPr>
-                <w:rFonts w:ascii="Calibri" w:hAnsi="Calibri"/>
-                <w:sz w:val="20"/>
-              </w:rPr>
-              <w:t xml:space="default">-0.07, 0.01</w:t>
-            </w:r>
-          </w:p>
-        </w:tc>
-        <w:tc>
-          <w:tcPr>
-            <w:tcBorders>
-              <w:top w:val="single" w:space="0" w:color="D3D3D3"/>
-              <w:bottom w:val="single" w:space="0" w:color="D3D3D3"/>
-              <w:start w:val="single" w:space="0" w:color="D3D3D3"/>
-              <w:end w:val="single" w:space="0" w:color="D3D3D3"/>
-            </w:tcBorders>
-          </w:tcPr>
-          <w:p>
-            <w:pPr>
-              <w:spacing w:before="0" w:after="60"/>
-              <w:keepNext/>
-              <w:jc w:val="center"/>
-            </w:pPr>
-            <w:r>
-              <w:rPr>
-                <w:rFonts w:ascii="Calibri" w:hAnsi="Calibri"/>
-                <w:sz w:val="20"/>
-              </w:rPr>
-              <w:t xml:space="default">0.20</w:t>
+                <w:i/>
+              </w:rPr>
+              <w:t xml:space="default">    2</w:t>
+            </w:r>
+          </w:p>
+        </w:tc>
+        <w:tc>
+          <w:tcPr>
+            <w:tcBorders>
+              <w:top w:val="single" w:space="0" w:color="D3D3D3"/>
+              <w:bottom w:val="single" w:space="0" w:color="D3D3D3"/>
+              <w:start w:val="single" w:space="0" w:color="D3D3D3"/>
+              <w:end w:val="single" w:space="0" w:color="D3D3D3"/>
+            </w:tcBorders>
+          </w:tcPr>
+          <w:p>
+            <w:pPr>
+              <w:spacing w:before="0" w:after="60"/>
+              <w:keepNext/>
+              <w:jc w:val="center"/>
+            </w:pPr>
+            <w:r>
+              <w:rPr>
+                <w:rFonts w:ascii="Calibri" w:hAnsi="Calibri"/>
+                <w:sz w:val="20"/>
+              </w:rPr>
+              <w:t xml:space="default">645</w:t>
+            </w:r>
+          </w:p>
+        </w:tc>
+        <w:tc>
+          <w:tcPr>
+            <w:tcBorders>
+              <w:top w:val="single" w:space="0" w:color="D3D3D3"/>
+              <w:bottom w:val="single" w:space="0" w:color="D3D3D3"/>
+              <w:start w:val="single" w:space="0" w:color="D3D3D3"/>
+              <w:end w:val="single" w:space="0" w:color="D3D3D3"/>
+            </w:tcBorders>
+          </w:tcPr>
+          <w:p>
+            <w:pPr>
+              <w:spacing w:before="0" w:after="60"/>
+              <w:keepNext/>
+              <w:jc w:val="center"/>
+            </w:pPr>
+            <w:r>
+              <w:rPr>
+                <w:rFonts w:ascii="Calibri" w:hAnsi="Calibri"/>
+                <w:sz w:val="20"/>
+              </w:rPr>
+              <w:t xml:space="default">0.08</w:t>
+            </w:r>
+          </w:p>
+        </w:tc>
+        <w:tc>
+          <w:tcPr>
+            <w:tcBorders>
+              <w:top w:val="single" w:space="0" w:color="D3D3D3"/>
+              <w:bottom w:val="single" w:space="0" w:color="D3D3D3"/>
+              <w:start w:val="single" w:space="0" w:color="D3D3D3"/>
+              <w:end w:val="single" w:space="0" w:color="D3D3D3"/>
+            </w:tcBorders>
+          </w:tcPr>
+          <w:p>
+            <w:pPr>
+              <w:spacing w:before="0" w:after="60"/>
+              <w:keepNext/>
+              <w:jc w:val="center"/>
+            </w:pPr>
+            <w:r>
+              <w:rPr>
+                <w:rFonts w:ascii="Calibri" w:hAnsi="Calibri"/>
+                <w:sz w:val="20"/>
+              </w:rPr>
+              <w:t xml:space="default">-0.19, 0.35</w:t>
+            </w:r>
+          </w:p>
+        </w:tc>
+        <w:tc>
+          <w:tcPr>
+            <w:tcBorders>
+              <w:top w:val="single" w:space="0" w:color="D3D3D3"/>
+              <w:bottom w:val="single" w:space="0" w:color="D3D3D3"/>
+              <w:start w:val="single" w:space="0" w:color="D3D3D3"/>
+              <w:end w:val="single" w:space="0" w:color="D3D3D3"/>
+            </w:tcBorders>
+          </w:tcPr>
+          <w:p>
+            <w:pPr>
+              <w:spacing w:before="0" w:after="60"/>
+              <w:keepNext/>
+              <w:jc w:val="center"/>
+            </w:pPr>
+            <w:r>
+              <w:rPr>
+                <w:rFonts w:ascii="Calibri" w:hAnsi="Calibri"/>
+                <w:sz w:val="20"/>
+              </w:rPr>
+              <w:t xml:space="default"/>
             </w:r>
           </w:p>
         </w:tc>
@@ -1064,103 +1064,103 @@
                 <w:sz w:val="20"/>
                 <w:b w:val="true"/>
               </w:rPr>
-              <w:t xml:space="default">time_ht_sc</w:t>
-            </w:r>
-          </w:p>
-        </w:tc>
-        <w:tc>
-          <w:tcPr>
-            <w:tcBorders>
-              <w:top w:val="single" w:space="0" w:color="D3D3D3"/>
-              <w:bottom w:val="single" w:space="0" w:color="D3D3D3"/>
-              <w:start w:val="single" w:space="0" w:color="D3D3D3"/>
-              <w:end w:val="single" w:space="0" w:color="D3D3D3"/>
-            </w:tcBorders>
-          </w:tcPr>
-          <w:p>
-            <w:pPr>
-              <w:spacing w:before="0" w:after="60"/>
-              <w:keepNext/>
-              <w:jc w:val="center"/>
-            </w:pPr>
-            <w:r>
-              <w:rPr>
-                <w:rFonts w:ascii="Calibri" w:hAnsi="Calibri"/>
-                <w:sz w:val="20"/>
-              </w:rPr>
-              <w:t xml:space="default">1,727</w:t>
-            </w:r>
-          </w:p>
-        </w:tc>
-        <w:tc>
-          <w:tcPr>
-            <w:tcBorders>
-              <w:top w:val="single" w:space="0" w:color="D3D3D3"/>
-              <w:bottom w:val="single" w:space="0" w:color="D3D3D3"/>
-              <w:start w:val="single" w:space="0" w:color="D3D3D3"/>
-              <w:end w:val="single" w:space="0" w:color="D3D3D3"/>
-            </w:tcBorders>
-          </w:tcPr>
-          <w:p>
-            <w:pPr>
-              <w:spacing w:before="0" w:after="60"/>
-              <w:keepNext/>
-              <w:jc w:val="center"/>
-            </w:pPr>
-            <w:r>
-              <w:rPr>
-                <w:rFonts w:ascii="Calibri" w:hAnsi="Calibri"/>
-                <w:sz w:val="20"/>
-              </w:rPr>
-              <w:t xml:space="default">0.01</w:t>
-            </w:r>
-          </w:p>
-        </w:tc>
-        <w:tc>
-          <w:tcPr>
-            <w:tcBorders>
-              <w:top w:val="single" w:space="0" w:color="D3D3D3"/>
-              <w:bottom w:val="single" w:space="0" w:color="D3D3D3"/>
-              <w:start w:val="single" w:space="0" w:color="D3D3D3"/>
-              <w:end w:val="single" w:space="0" w:color="D3D3D3"/>
-            </w:tcBorders>
-          </w:tcPr>
-          <w:p>
-            <w:pPr>
-              <w:spacing w:before="0" w:after="60"/>
-              <w:keepNext/>
-              <w:jc w:val="center"/>
-            </w:pPr>
-            <w:r>
-              <w:rPr>
-                <w:rFonts w:ascii="Calibri" w:hAnsi="Calibri"/>
-                <w:sz w:val="20"/>
-              </w:rPr>
-              <w:t xml:space="default">-0.03, 0.04</w:t>
-            </w:r>
-          </w:p>
-        </w:tc>
-        <w:tc>
-          <w:tcPr>
-            <w:tcBorders>
-              <w:top w:val="single" w:space="0" w:color="D3D3D3"/>
-              <w:bottom w:val="single" w:space="0" w:color="D3D3D3"/>
-              <w:start w:val="single" w:space="0" w:color="D3D3D3"/>
-              <w:end w:val="single" w:space="0" w:color="D3D3D3"/>
-            </w:tcBorders>
-          </w:tcPr>
-          <w:p>
-            <w:pPr>
-              <w:spacing w:before="0" w:after="60"/>
-              <w:keepNext/>
-              <w:jc w:val="center"/>
-            </w:pPr>
-            <w:r>
-              <w:rPr>
-                <w:rFonts w:ascii="Calibri" w:hAnsi="Calibri"/>
-                <w:sz w:val="20"/>
-              </w:rPr>
-              <w:t xml:space="default">0.70</w:t>
+              <w:t xml:space="default">shark_bite</w:t>
+            </w:r>
+          </w:p>
+        </w:tc>
+        <w:tc>
+          <w:tcPr>
+            <w:tcBorders>
+              <w:top w:val="single" w:space="0" w:color="D3D3D3"/>
+              <w:bottom w:val="single" w:space="0" w:color="D3D3D3"/>
+              <w:start w:val="single" w:space="0" w:color="D3D3D3"/>
+              <w:end w:val="single" w:space="0" w:color="D3D3D3"/>
+            </w:tcBorders>
+          </w:tcPr>
+          <w:p>
+            <w:pPr>
+              <w:spacing w:before="0" w:after="60"/>
+              <w:keepNext/>
+              <w:jc w:val="center"/>
+            </w:pPr>
+            <w:r>
+              <w:rPr>
+                <w:rFonts w:ascii="Calibri" w:hAnsi="Calibri"/>
+                <w:sz w:val="20"/>
+              </w:rPr>
+              <w:t xml:space="default"/>
+            </w:r>
+          </w:p>
+        </w:tc>
+        <w:tc>
+          <w:tcPr>
+            <w:tcBorders>
+              <w:top w:val="single" w:space="0" w:color="D3D3D3"/>
+              <w:bottom w:val="single" w:space="0" w:color="D3D3D3"/>
+              <w:start w:val="single" w:space="0" w:color="D3D3D3"/>
+              <w:end w:val="single" w:space="0" w:color="D3D3D3"/>
+            </w:tcBorders>
+          </w:tcPr>
+          <w:p>
+            <w:pPr>
+              <w:spacing w:before="0" w:after="60"/>
+              <w:keepNext/>
+              <w:jc w:val="center"/>
+            </w:pPr>
+            <w:r>
+              <w:rPr>
+                <w:rFonts w:ascii="Calibri" w:hAnsi="Calibri"/>
+                <w:sz w:val="20"/>
+              </w:rPr>
+              <w:t xml:space="default"/>
+            </w:r>
+          </w:p>
+        </w:tc>
+        <w:tc>
+          <w:tcPr>
+            <w:tcBorders>
+              <w:top w:val="single" w:space="0" w:color="D3D3D3"/>
+              <w:bottom w:val="single" w:space="0" w:color="D3D3D3"/>
+              <w:start w:val="single" w:space="0" w:color="D3D3D3"/>
+              <w:end w:val="single" w:space="0" w:color="D3D3D3"/>
+            </w:tcBorders>
+          </w:tcPr>
+          <w:p>
+            <w:pPr>
+              <w:spacing w:before="0" w:after="60"/>
+              <w:keepNext/>
+              <w:jc w:val="center"/>
+            </w:pPr>
+            <w:r>
+              <w:rPr>
+                <w:rFonts w:ascii="Calibri" w:hAnsi="Calibri"/>
+                <w:sz w:val="20"/>
+              </w:rPr>
+              <w:t xml:space="default"/>
+            </w:r>
+          </w:p>
+        </w:tc>
+        <w:tc>
+          <w:tcPr>
+            <w:tcBorders>
+              <w:top w:val="single" w:space="0" w:color="D3D3D3"/>
+              <w:bottom w:val="single" w:space="0" w:color="D3D3D3"/>
+              <w:start w:val="single" w:space="0" w:color="D3D3D3"/>
+              <w:end w:val="single" w:space="0" w:color="D3D3D3"/>
+            </w:tcBorders>
+          </w:tcPr>
+          <w:p>
+            <w:pPr>
+              <w:spacing w:before="0" w:after="60"/>
+              <w:keepNext/>
+              <w:jc w:val="center"/>
+            </w:pPr>
+            <w:r>
+              <w:rPr>
+                <w:rFonts w:ascii="Calibri" w:hAnsi="Calibri"/>
+                <w:sz w:val="20"/>
+              </w:rPr>
+              <w:t xml:space="default">0.54</w:t>
             </w:r>
           </w:p>
         </w:tc>
@@ -1188,9 +1188,81 @@
               <w:rPr>
                 <w:rFonts w:ascii="Calibri" w:hAnsi="Calibri"/>
                 <w:sz w:val="20"/>
-                <w:b w:val="true"/>
-              </w:rPr>
-              <w:t xml:space="default">plankton</w:t>
+                <w:i/>
+              </w:rPr>
+              <w:t xml:space="default">    0</w:t>
+            </w:r>
+          </w:p>
+        </w:tc>
+        <w:tc>
+          <w:tcPr>
+            <w:tcBorders>
+              <w:top w:val="single" w:space="0" w:color="D3D3D3"/>
+              <w:bottom w:val="single" w:space="0" w:color="D3D3D3"/>
+              <w:start w:val="single" w:space="0" w:color="D3D3D3"/>
+              <w:end w:val="single" w:space="0" w:color="D3D3D3"/>
+            </w:tcBorders>
+          </w:tcPr>
+          <w:p>
+            <w:pPr>
+              <w:spacing w:before="0" w:after="60"/>
+              <w:keepNext/>
+              <w:jc w:val="center"/>
+            </w:pPr>
+            <w:r>
+              <w:rPr>
+                <w:rFonts w:ascii="Calibri" w:hAnsi="Calibri"/>
+                <w:sz w:val="20"/>
+              </w:rPr>
+              <w:t xml:space="default">1,557</w:t>
+            </w:r>
+          </w:p>
+        </w:tc>
+        <w:tc>
+          <w:tcPr>
+            <w:tcBorders>
+              <w:top w:val="single" w:space="0" w:color="D3D3D3"/>
+              <w:bottom w:val="single" w:space="0" w:color="D3D3D3"/>
+              <w:start w:val="single" w:space="0" w:color="D3D3D3"/>
+              <w:end w:val="single" w:space="0" w:color="D3D3D3"/>
+            </w:tcBorders>
+          </w:tcPr>
+          <w:p>
+            <w:pPr>
+              <w:spacing w:before="0" w:after="60"/>
+              <w:keepNext/>
+              <w:jc w:val="center"/>
+            </w:pPr>
+            <w:r>
+              <w:rPr>
+                <w:rFonts w:ascii="Calibri" w:hAnsi="Calibri"/>
+                <w:sz w:val="20"/>
+              </w:rPr>
+              <w:t xml:space="default">—</w:t>
+            </w:r>
+          </w:p>
+        </w:tc>
+        <w:tc>
+          <w:tcPr>
+            <w:tcBorders>
+              <w:top w:val="single" w:space="0" w:color="D3D3D3"/>
+              <w:bottom w:val="single" w:space="0" w:color="D3D3D3"/>
+              <w:start w:val="single" w:space="0" w:color="D3D3D3"/>
+              <w:end w:val="single" w:space="0" w:color="D3D3D3"/>
+            </w:tcBorders>
+          </w:tcPr>
+          <w:p>
+            <w:pPr>
+              <w:spacing w:before="0" w:after="60"/>
+              <w:keepNext/>
+              <w:jc w:val="center"/>
+            </w:pPr>
+            <w:r>
+              <w:rPr>
+                <w:rFonts w:ascii="Calibri" w:hAnsi="Calibri"/>
+                <w:sz w:val="20"/>
+              </w:rPr>
+              <w:t xml:space="default">—</w:t>
             </w:r>
           </w:p>
         </w:tc>
@@ -1215,79 +1287,6 @@
                 <w:sz w:val="20"/>
               </w:rPr>
               <w:t xml:space="default"/>
-            </w:r>
-          </w:p>
-        </w:tc>
-        <w:tc>
-          <w:tcPr>
-            <w:tcBorders>
-              <w:top w:val="single" w:space="0" w:color="D3D3D3"/>
-              <w:bottom w:val="single" w:space="0" w:color="D3D3D3"/>
-              <w:start w:val="single" w:space="0" w:color="D3D3D3"/>
-              <w:end w:val="single" w:space="0" w:color="D3D3D3"/>
-            </w:tcBorders>
-          </w:tcPr>
-          <w:p>
-            <w:pPr>
-              <w:spacing w:before="0" w:after="60"/>
-              <w:keepNext/>
-              <w:jc w:val="center"/>
-            </w:pPr>
-            <w:r>
-              <w:rPr>
-                <w:rFonts w:ascii="Calibri" w:hAnsi="Calibri"/>
-                <w:sz w:val="20"/>
-              </w:rPr>
-              <w:t xml:space="default"/>
-            </w:r>
-          </w:p>
-        </w:tc>
-        <w:tc>
-          <w:tcPr>
-            <w:tcBorders>
-              <w:top w:val="single" w:space="0" w:color="D3D3D3"/>
-              <w:bottom w:val="single" w:space="0" w:color="D3D3D3"/>
-              <w:start w:val="single" w:space="0" w:color="D3D3D3"/>
-              <w:end w:val="single" w:space="0" w:color="D3D3D3"/>
-            </w:tcBorders>
-          </w:tcPr>
-          <w:p>
-            <w:pPr>
-              <w:spacing w:before="0" w:after="60"/>
-              <w:keepNext/>
-              <w:jc w:val="center"/>
-            </w:pPr>
-            <w:r>
-              <w:rPr>
-                <w:rFonts w:ascii="Calibri" w:hAnsi="Calibri"/>
-                <w:sz w:val="20"/>
-              </w:rPr>
-              <w:t xml:space="default"/>
-            </w:r>
-          </w:p>
-        </w:tc>
-        <w:tc>
-          <w:tcPr>
-            <w:tcBorders>
-              <w:top w:val="single" w:space="0" w:color="D3D3D3"/>
-              <w:bottom w:val="single" w:space="0" w:color="D3D3D3"/>
-              <w:start w:val="single" w:space="0" w:color="D3D3D3"/>
-              <w:end w:val="single" w:space="0" w:color="D3D3D3"/>
-            </w:tcBorders>
-          </w:tcPr>
-          <w:p>
-            <w:pPr>
-              <w:spacing w:before="0" w:after="60"/>
-              <w:keepNext/>
-              <w:jc w:val="center"/>
-            </w:pPr>
-            <w:r>
-              <w:rPr>
-                <w:rFonts w:ascii="Calibri" w:hAnsi="Calibri"/>
-                <w:sz w:val="20"/>
-                <w:b w:val="true"/>
-              </w:rPr>
-              <w:t xml:space="default">&lt;0.001</w:t>
             </w:r>
           </w:p>
         </w:tc>
@@ -1317,79 +1316,79 @@
                 <w:sz w:val="20"/>
                 <w:i/>
               </w:rPr>
-              <w:t xml:space="default">    0</w:t>
-            </w:r>
-          </w:p>
-        </w:tc>
-        <w:tc>
-          <w:tcPr>
-            <w:tcBorders>
-              <w:top w:val="single" w:space="0" w:color="D3D3D3"/>
-              <w:bottom w:val="single" w:space="0" w:color="D3D3D3"/>
-              <w:start w:val="single" w:space="0" w:color="D3D3D3"/>
-              <w:end w:val="single" w:space="0" w:color="D3D3D3"/>
-            </w:tcBorders>
-          </w:tcPr>
-          <w:p>
-            <w:pPr>
-              <w:spacing w:before="0" w:after="60"/>
-              <w:keepNext/>
-              <w:jc w:val="center"/>
-            </w:pPr>
-            <w:r>
-              <w:rPr>
-                <w:rFonts w:ascii="Calibri" w:hAnsi="Calibri"/>
-                <w:sz w:val="20"/>
-              </w:rPr>
-              <w:t xml:space="default">230</w:t>
-            </w:r>
-          </w:p>
-        </w:tc>
-        <w:tc>
-          <w:tcPr>
-            <w:tcBorders>
-              <w:top w:val="single" w:space="0" w:color="D3D3D3"/>
-              <w:bottom w:val="single" w:space="0" w:color="D3D3D3"/>
-              <w:start w:val="single" w:space="0" w:color="D3D3D3"/>
-              <w:end w:val="single" w:space="0" w:color="D3D3D3"/>
-            </w:tcBorders>
-          </w:tcPr>
-          <w:p>
-            <w:pPr>
-              <w:spacing w:before="0" w:after="60"/>
-              <w:keepNext/>
-              <w:jc w:val="center"/>
-            </w:pPr>
-            <w:r>
-              <w:rPr>
-                <w:rFonts w:ascii="Calibri" w:hAnsi="Calibri"/>
-                <w:sz w:val="20"/>
-              </w:rPr>
-              <w:t xml:space="default">—</w:t>
-            </w:r>
-          </w:p>
-        </w:tc>
-        <w:tc>
-          <w:tcPr>
-            <w:tcBorders>
-              <w:top w:val="single" w:space="0" w:color="D3D3D3"/>
-              <w:bottom w:val="single" w:space="0" w:color="D3D3D3"/>
-              <w:start w:val="single" w:space="0" w:color="D3D3D3"/>
-              <w:end w:val="single" w:space="0" w:color="D3D3D3"/>
-            </w:tcBorders>
-          </w:tcPr>
-          <w:p>
-            <w:pPr>
-              <w:spacing w:before="0" w:after="60"/>
-              <w:keepNext/>
-              <w:jc w:val="center"/>
-            </w:pPr>
-            <w:r>
-              <w:rPr>
-                <w:rFonts w:ascii="Calibri" w:hAnsi="Calibri"/>
-                <w:sz w:val="20"/>
-              </w:rPr>
-              <w:t xml:space="default">—</w:t>
+              <w:t xml:space="default">    1</w:t>
+            </w:r>
+          </w:p>
+        </w:tc>
+        <w:tc>
+          <w:tcPr>
+            <w:tcBorders>
+              <w:top w:val="single" w:space="0" w:color="D3D3D3"/>
+              <w:bottom w:val="single" w:space="0" w:color="D3D3D3"/>
+              <w:start w:val="single" w:space="0" w:color="D3D3D3"/>
+              <w:end w:val="single" w:space="0" w:color="D3D3D3"/>
+            </w:tcBorders>
+          </w:tcPr>
+          <w:p>
+            <w:pPr>
+              <w:spacing w:before="0" w:after="60"/>
+              <w:keepNext/>
+              <w:jc w:val="center"/>
+            </w:pPr>
+            <w:r>
+              <w:rPr>
+                <w:rFonts w:ascii="Calibri" w:hAnsi="Calibri"/>
+                <w:sz w:val="20"/>
+              </w:rPr>
+              <w:t xml:space="default">203</w:t>
+            </w:r>
+          </w:p>
+        </w:tc>
+        <w:tc>
+          <w:tcPr>
+            <w:tcBorders>
+              <w:top w:val="single" w:space="0" w:color="D3D3D3"/>
+              <w:bottom w:val="single" w:space="0" w:color="D3D3D3"/>
+              <w:start w:val="single" w:space="0" w:color="D3D3D3"/>
+              <w:end w:val="single" w:space="0" w:color="D3D3D3"/>
+            </w:tcBorders>
+          </w:tcPr>
+          <w:p>
+            <w:pPr>
+              <w:spacing w:before="0" w:after="60"/>
+              <w:keepNext/>
+              <w:jc w:val="center"/>
+            </w:pPr>
+            <w:r>
+              <w:rPr>
+                <w:rFonts w:ascii="Calibri" w:hAnsi="Calibri"/>
+                <w:sz w:val="20"/>
+              </w:rPr>
+              <w:t xml:space="default">0.13</w:t>
+            </w:r>
+          </w:p>
+        </w:tc>
+        <w:tc>
+          <w:tcPr>
+            <w:tcBorders>
+              <w:top w:val="single" w:space="0" w:color="D3D3D3"/>
+              <w:bottom w:val="single" w:space="0" w:color="D3D3D3"/>
+              <w:start w:val="single" w:space="0" w:color="D3D3D3"/>
+              <w:end w:val="single" w:space="0" w:color="D3D3D3"/>
+            </w:tcBorders>
+          </w:tcPr>
+          <w:p>
+            <w:pPr>
+              <w:spacing w:before="0" w:after="60"/>
+              <w:keepNext/>
+              <w:jc w:val="center"/>
+            </w:pPr>
+            <w:r>
+              <w:rPr>
+                <w:rFonts w:ascii="Calibri" w:hAnsi="Calibri"/>
+                <w:sz w:val="20"/>
+              </w:rPr>
+              <w:t xml:space="default">-0.27, 0.52</w:t>
             </w:r>
           </w:p>
         </w:tc>
@@ -1441,81 +1440,9 @@
               <w:rPr>
                 <w:rFonts w:ascii="Calibri" w:hAnsi="Calibri"/>
                 <w:sz w:val="20"/>
-                <w:i/>
-              </w:rPr>
-              <w:t xml:space="default">    1</w:t>
-            </w:r>
-          </w:p>
-        </w:tc>
-        <w:tc>
-          <w:tcPr>
-            <w:tcBorders>
-              <w:top w:val="single" w:space="0" w:color="D3D3D3"/>
-              <w:bottom w:val="single" w:space="0" w:color="D3D3D3"/>
-              <w:start w:val="single" w:space="0" w:color="D3D3D3"/>
-              <w:end w:val="single" w:space="0" w:color="D3D3D3"/>
-            </w:tcBorders>
-          </w:tcPr>
-          <w:p>
-            <w:pPr>
-              <w:spacing w:before="0" w:after="60"/>
-              <w:keepNext/>
-              <w:jc w:val="center"/>
-            </w:pPr>
-            <w:r>
-              <w:rPr>
-                <w:rFonts w:ascii="Calibri" w:hAnsi="Calibri"/>
-                <w:sz w:val="20"/>
-              </w:rPr>
-              <w:t xml:space="default">522</w:t>
-            </w:r>
-          </w:p>
-        </w:tc>
-        <w:tc>
-          <w:tcPr>
-            <w:tcBorders>
-              <w:top w:val="single" w:space="0" w:color="D3D3D3"/>
-              <w:bottom w:val="single" w:space="0" w:color="D3D3D3"/>
-              <w:start w:val="single" w:space="0" w:color="D3D3D3"/>
-              <w:end w:val="single" w:space="0" w:color="D3D3D3"/>
-            </w:tcBorders>
-          </w:tcPr>
-          <w:p>
-            <w:pPr>
-              <w:spacing w:before="0" w:after="60"/>
-              <w:keepNext/>
-              <w:jc w:val="center"/>
-            </w:pPr>
-            <w:r>
-              <w:rPr>
-                <w:rFonts w:ascii="Calibri" w:hAnsi="Calibri"/>
-                <w:sz w:val="20"/>
-              </w:rPr>
-              <w:t xml:space="default">-0.23</w:t>
-            </w:r>
-          </w:p>
-        </w:tc>
-        <w:tc>
-          <w:tcPr>
-            <w:tcBorders>
-              <w:top w:val="single" w:space="0" w:color="D3D3D3"/>
-              <w:bottom w:val="single" w:space="0" w:color="D3D3D3"/>
-              <w:start w:val="single" w:space="0" w:color="D3D3D3"/>
-              <w:end w:val="single" w:space="0" w:color="D3D3D3"/>
-            </w:tcBorders>
-          </w:tcPr>
-          <w:p>
-            <w:pPr>
-              <w:spacing w:before="0" w:after="60"/>
-              <w:keepNext/>
-              <w:jc w:val="center"/>
-            </w:pPr>
-            <w:r>
-              <w:rPr>
-                <w:rFonts w:ascii="Calibri" w:hAnsi="Calibri"/>
-                <w:sz w:val="20"/>
-              </w:rPr>
-              <w:t xml:space="default">-0.32, -0.14</w:t>
+                <w:b w:val="true"/>
+              </w:rPr>
+              <w:t xml:space="default">anthropogenic</w:t>
             </w:r>
           </w:p>
         </w:tc>
@@ -1540,6 +1467,78 @@
                 <w:sz w:val="20"/>
               </w:rPr>
               <w:t xml:space="default"/>
+            </w:r>
+          </w:p>
+        </w:tc>
+        <w:tc>
+          <w:tcPr>
+            <w:tcBorders>
+              <w:top w:val="single" w:space="0" w:color="D3D3D3"/>
+              <w:bottom w:val="single" w:space="0" w:color="D3D3D3"/>
+              <w:start w:val="single" w:space="0" w:color="D3D3D3"/>
+              <w:end w:val="single" w:space="0" w:color="D3D3D3"/>
+            </w:tcBorders>
+          </w:tcPr>
+          <w:p>
+            <w:pPr>
+              <w:spacing w:before="0" w:after="60"/>
+              <w:keepNext/>
+              <w:jc w:val="center"/>
+            </w:pPr>
+            <w:r>
+              <w:rPr>
+                <w:rFonts w:ascii="Calibri" w:hAnsi="Calibri"/>
+                <w:sz w:val="20"/>
+              </w:rPr>
+              <w:t xml:space="default"/>
+            </w:r>
+          </w:p>
+        </w:tc>
+        <w:tc>
+          <w:tcPr>
+            <w:tcBorders>
+              <w:top w:val="single" w:space="0" w:color="D3D3D3"/>
+              <w:bottom w:val="single" w:space="0" w:color="D3D3D3"/>
+              <w:start w:val="single" w:space="0" w:color="D3D3D3"/>
+              <w:end w:val="single" w:space="0" w:color="D3D3D3"/>
+            </w:tcBorders>
+          </w:tcPr>
+          <w:p>
+            <w:pPr>
+              <w:spacing w:before="0" w:after="60"/>
+              <w:keepNext/>
+              <w:jc w:val="center"/>
+            </w:pPr>
+            <w:r>
+              <w:rPr>
+                <w:rFonts w:ascii="Calibri" w:hAnsi="Calibri"/>
+                <w:sz w:val="20"/>
+              </w:rPr>
+              <w:t xml:space="default"/>
+            </w:r>
+          </w:p>
+        </w:tc>
+        <w:tc>
+          <w:tcPr>
+            <w:tcBorders>
+              <w:top w:val="single" w:space="0" w:color="D3D3D3"/>
+              <w:bottom w:val="single" w:space="0" w:color="D3D3D3"/>
+              <w:start w:val="single" w:space="0" w:color="D3D3D3"/>
+              <w:end w:val="single" w:space="0" w:color="D3D3D3"/>
+            </w:tcBorders>
+          </w:tcPr>
+          <w:p>
+            <w:pPr>
+              <w:spacing w:before="0" w:after="60"/>
+              <w:keepNext/>
+              <w:jc w:val="center"/>
+            </w:pPr>
+            <w:r>
+              <w:rPr>
+                <w:rFonts w:ascii="Calibri" w:hAnsi="Calibri"/>
+                <w:sz w:val="20"/>
+              </w:rPr>
+              <w:t xml:space="default">0.39</w:t>
             </w:r>
           </w:p>
         </w:tc>
@@ -1569,79 +1568,79 @@
                 <w:sz w:val="20"/>
                 <w:i/>
               </w:rPr>
-              <w:t xml:space="default">    2</w:t>
-            </w:r>
-          </w:p>
-        </w:tc>
-        <w:tc>
-          <w:tcPr>
-            <w:tcBorders>
-              <w:top w:val="single" w:space="0" w:color="D3D3D3"/>
-              <w:bottom w:val="single" w:space="0" w:color="D3D3D3"/>
-              <w:start w:val="single" w:space="0" w:color="D3D3D3"/>
-              <w:end w:val="single" w:space="0" w:color="D3D3D3"/>
-            </w:tcBorders>
-          </w:tcPr>
-          <w:p>
-            <w:pPr>
-              <w:spacing w:before="0" w:after="60"/>
-              <w:keepNext/>
-              <w:jc w:val="center"/>
-            </w:pPr>
-            <w:r>
-              <w:rPr>
-                <w:rFonts w:ascii="Calibri" w:hAnsi="Calibri"/>
-                <w:sz w:val="20"/>
-              </w:rPr>
-              <w:t xml:space="default">975</w:t>
-            </w:r>
-          </w:p>
-        </w:tc>
-        <w:tc>
-          <w:tcPr>
-            <w:tcBorders>
-              <w:top w:val="single" w:space="0" w:color="D3D3D3"/>
-              <w:bottom w:val="single" w:space="0" w:color="D3D3D3"/>
-              <w:start w:val="single" w:space="0" w:color="D3D3D3"/>
-              <w:end w:val="single" w:space="0" w:color="D3D3D3"/>
-            </w:tcBorders>
-          </w:tcPr>
-          <w:p>
-            <w:pPr>
-              <w:spacing w:before="0" w:after="60"/>
-              <w:keepNext/>
-              <w:jc w:val="center"/>
-            </w:pPr>
-            <w:r>
-              <w:rPr>
-                <w:rFonts w:ascii="Calibri" w:hAnsi="Calibri"/>
-                <w:sz w:val="20"/>
-              </w:rPr>
-              <w:t xml:space="default">-0.09</w:t>
-            </w:r>
-          </w:p>
-        </w:tc>
-        <w:tc>
-          <w:tcPr>
-            <w:tcBorders>
-              <w:top w:val="single" w:space="0" w:color="D3D3D3"/>
-              <w:bottom w:val="single" w:space="0" w:color="D3D3D3"/>
-              <w:start w:val="single" w:space="0" w:color="D3D3D3"/>
-              <w:end w:val="single" w:space="0" w:color="D3D3D3"/>
-            </w:tcBorders>
-          </w:tcPr>
-          <w:p>
-            <w:pPr>
-              <w:spacing w:before="0" w:after="60"/>
-              <w:keepNext/>
-              <w:jc w:val="center"/>
-            </w:pPr>
-            <w:r>
-              <w:rPr>
-                <w:rFonts w:ascii="Calibri" w:hAnsi="Calibri"/>
-                <w:sz w:val="20"/>
-              </w:rPr>
-              <w:t xml:space="default">-0.18, 0.00</w:t>
+              <w:t xml:space="default">    0</w:t>
+            </w:r>
+          </w:p>
+        </w:tc>
+        <w:tc>
+          <w:tcPr>
+            <w:tcBorders>
+              <w:top w:val="single" w:space="0" w:color="D3D3D3"/>
+              <w:bottom w:val="single" w:space="0" w:color="D3D3D3"/>
+              <w:start w:val="single" w:space="0" w:color="D3D3D3"/>
+              <w:end w:val="single" w:space="0" w:color="D3D3D3"/>
+            </w:tcBorders>
+          </w:tcPr>
+          <w:p>
+            <w:pPr>
+              <w:spacing w:before="0" w:after="60"/>
+              <w:keepNext/>
+              <w:jc w:val="center"/>
+            </w:pPr>
+            <w:r>
+              <w:rPr>
+                <w:rFonts w:ascii="Calibri" w:hAnsi="Calibri"/>
+                <w:sz w:val="20"/>
+              </w:rPr>
+              <w:t xml:space="default">1,392</w:t>
+            </w:r>
+          </w:p>
+        </w:tc>
+        <w:tc>
+          <w:tcPr>
+            <w:tcBorders>
+              <w:top w:val="single" w:space="0" w:color="D3D3D3"/>
+              <w:bottom w:val="single" w:space="0" w:color="D3D3D3"/>
+              <w:start w:val="single" w:space="0" w:color="D3D3D3"/>
+              <w:end w:val="single" w:space="0" w:color="D3D3D3"/>
+            </w:tcBorders>
+          </w:tcPr>
+          <w:p>
+            <w:pPr>
+              <w:spacing w:before="0" w:after="60"/>
+              <w:keepNext/>
+              <w:jc w:val="center"/>
+            </w:pPr>
+            <w:r>
+              <w:rPr>
+                <w:rFonts w:ascii="Calibri" w:hAnsi="Calibri"/>
+                <w:sz w:val="20"/>
+              </w:rPr>
+              <w:t xml:space="default">—</w:t>
+            </w:r>
+          </w:p>
+        </w:tc>
+        <w:tc>
+          <w:tcPr>
+            <w:tcBorders>
+              <w:top w:val="single" w:space="0" w:color="D3D3D3"/>
+              <w:bottom w:val="single" w:space="0" w:color="D3D3D3"/>
+              <w:start w:val="single" w:space="0" w:color="D3D3D3"/>
+              <w:end w:val="single" w:space="0" w:color="D3D3D3"/>
+            </w:tcBorders>
+          </w:tcPr>
+          <w:p>
+            <w:pPr>
+              <w:spacing w:before="0" w:after="60"/>
+              <w:keepNext/>
+              <w:jc w:val="center"/>
+            </w:pPr>
+            <w:r>
+              <w:rPr>
+                <w:rFonts w:ascii="Calibri" w:hAnsi="Calibri"/>
+                <w:sz w:val="20"/>
+              </w:rPr>
+              <w:t xml:space="default">—</w:t>
             </w:r>
           </w:p>
         </w:tc>
@@ -1693,106 +1692,105 @@
               <w:rPr>
                 <w:rFonts w:ascii="Calibri" w:hAnsi="Calibri"/>
                 <w:sz w:val="20"/>
-                <w:b w:val="true"/>
-              </w:rPr>
-              <w:t xml:space="default">no_mantas_sc</w:t>
-            </w:r>
-          </w:p>
-        </w:tc>
-        <w:tc>
-          <w:tcPr>
-            <w:tcBorders>
-              <w:top w:val="single" w:space="0" w:color="D3D3D3"/>
-              <w:bottom w:val="single" w:space="0" w:color="D3D3D3"/>
-              <w:start w:val="single" w:space="0" w:color="D3D3D3"/>
-              <w:end w:val="single" w:space="0" w:color="D3D3D3"/>
-            </w:tcBorders>
-          </w:tcPr>
-          <w:p>
-            <w:pPr>
-              <w:spacing w:before="0" w:after="60"/>
-              <w:keepNext/>
-              <w:jc w:val="center"/>
-            </w:pPr>
-            <w:r>
-              <w:rPr>
-                <w:rFonts w:ascii="Calibri" w:hAnsi="Calibri"/>
-                <w:sz w:val="20"/>
-              </w:rPr>
-              <w:t xml:space="default">1,727</w:t>
-            </w:r>
-          </w:p>
-        </w:tc>
-        <w:tc>
-          <w:tcPr>
-            <w:tcBorders>
-              <w:top w:val="single" w:space="0" w:color="D3D3D3"/>
-              <w:bottom w:val="single" w:space="0" w:color="D3D3D3"/>
-              <w:start w:val="single" w:space="0" w:color="D3D3D3"/>
-              <w:end w:val="single" w:space="0" w:color="D3D3D3"/>
-            </w:tcBorders>
-          </w:tcPr>
-          <w:p>
-            <w:pPr>
-              <w:spacing w:before="0" w:after="60"/>
-              <w:keepNext/>
-              <w:jc w:val="center"/>
-            </w:pPr>
-            <w:r>
-              <w:rPr>
-                <w:rFonts w:ascii="Calibri" w:hAnsi="Calibri"/>
-                <w:sz w:val="20"/>
-              </w:rPr>
-              <w:t xml:space="default">0.05</w:t>
-            </w:r>
-          </w:p>
-        </w:tc>
-        <w:tc>
-          <w:tcPr>
-            <w:tcBorders>
-              <w:top w:val="single" w:space="0" w:color="D3D3D3"/>
-              <w:bottom w:val="single" w:space="0" w:color="D3D3D3"/>
-              <w:start w:val="single" w:space="0" w:color="D3D3D3"/>
-              <w:end w:val="single" w:space="0" w:color="D3D3D3"/>
-            </w:tcBorders>
-          </w:tcPr>
-          <w:p>
-            <w:pPr>
-              <w:spacing w:before="0" w:after="60"/>
-              <w:keepNext/>
-              <w:jc w:val="center"/>
-            </w:pPr>
-            <w:r>
-              <w:rPr>
-                <w:rFonts w:ascii="Calibri" w:hAnsi="Calibri"/>
-                <w:sz w:val="20"/>
-              </w:rPr>
-              <w:t xml:space="default">0.02, 0.08</w:t>
-            </w:r>
-          </w:p>
-        </w:tc>
-        <w:tc>
-          <w:tcPr>
-            <w:tcBorders>
-              <w:top w:val="single" w:space="0" w:color="D3D3D3"/>
-              <w:bottom w:val="single" w:space="0" w:color="D3D3D3"/>
-              <w:start w:val="single" w:space="0" w:color="D3D3D3"/>
-              <w:end w:val="single" w:space="0" w:color="D3D3D3"/>
-            </w:tcBorders>
-          </w:tcPr>
-          <w:p>
-            <w:pPr>
-              <w:spacing w:before="0" w:after="60"/>
-              <w:keepNext/>
-              <w:jc w:val="center"/>
-            </w:pPr>
-            <w:r>
-              <w:rPr>
-                <w:rFonts w:ascii="Calibri" w:hAnsi="Calibri"/>
-                <w:sz w:val="20"/>
-                <w:b w:val="true"/>
-              </w:rPr>
-              <w:t xml:space="default">&lt;0.001</w:t>
+                <w:i/>
+              </w:rPr>
+              <w:t xml:space="default">    1</w:t>
+            </w:r>
+          </w:p>
+        </w:tc>
+        <w:tc>
+          <w:tcPr>
+            <w:tcBorders>
+              <w:top w:val="single" w:space="0" w:color="D3D3D3"/>
+              <w:bottom w:val="single" w:space="0" w:color="D3D3D3"/>
+              <w:start w:val="single" w:space="0" w:color="D3D3D3"/>
+              <w:end w:val="single" w:space="0" w:color="D3D3D3"/>
+            </w:tcBorders>
+          </w:tcPr>
+          <w:p>
+            <w:pPr>
+              <w:spacing w:before="0" w:after="60"/>
+              <w:keepNext/>
+              <w:jc w:val="center"/>
+            </w:pPr>
+            <w:r>
+              <w:rPr>
+                <w:rFonts w:ascii="Calibri" w:hAnsi="Calibri"/>
+                <w:sz w:val="20"/>
+              </w:rPr>
+              <w:t xml:space="default">368</w:t>
+            </w:r>
+          </w:p>
+        </w:tc>
+        <w:tc>
+          <w:tcPr>
+            <w:tcBorders>
+              <w:top w:val="single" w:space="0" w:color="D3D3D3"/>
+              <w:bottom w:val="single" w:space="0" w:color="D3D3D3"/>
+              <w:start w:val="single" w:space="0" w:color="D3D3D3"/>
+              <w:end w:val="single" w:space="0" w:color="D3D3D3"/>
+            </w:tcBorders>
+          </w:tcPr>
+          <w:p>
+            <w:pPr>
+              <w:spacing w:before="0" w:after="60"/>
+              <w:keepNext/>
+              <w:jc w:val="center"/>
+            </w:pPr>
+            <w:r>
+              <w:rPr>
+                <w:rFonts w:ascii="Calibri" w:hAnsi="Calibri"/>
+                <w:sz w:val="20"/>
+              </w:rPr>
+              <w:t xml:space="default">-0.15</w:t>
+            </w:r>
+          </w:p>
+        </w:tc>
+        <w:tc>
+          <w:tcPr>
+            <w:tcBorders>
+              <w:top w:val="single" w:space="0" w:color="D3D3D3"/>
+              <w:bottom w:val="single" w:space="0" w:color="D3D3D3"/>
+              <w:start w:val="single" w:space="0" w:color="D3D3D3"/>
+              <w:end w:val="single" w:space="0" w:color="D3D3D3"/>
+            </w:tcBorders>
+          </w:tcPr>
+          <w:p>
+            <w:pPr>
+              <w:spacing w:before="0" w:after="60"/>
+              <w:keepNext/>
+              <w:jc w:val="center"/>
+            </w:pPr>
+            <w:r>
+              <w:rPr>
+                <w:rFonts w:ascii="Calibri" w:hAnsi="Calibri"/>
+                <w:sz w:val="20"/>
+              </w:rPr>
+              <w:t xml:space="default">-0.48, 0.19</w:t>
+            </w:r>
+          </w:p>
+        </w:tc>
+        <w:tc>
+          <w:tcPr>
+            <w:tcBorders>
+              <w:top w:val="single" w:space="0" w:color="D3D3D3"/>
+              <w:bottom w:val="single" w:space="0" w:color="D3D3D3"/>
+              <w:start w:val="single" w:space="0" w:color="D3D3D3"/>
+              <w:end w:val="single" w:space="0" w:color="D3D3D3"/>
+            </w:tcBorders>
+          </w:tcPr>
+          <w:p>
+            <w:pPr>
+              <w:spacing w:before="0" w:after="60"/>
+              <w:keepNext/>
+              <w:jc w:val="center"/>
+            </w:pPr>
+            <w:r>
+              <w:rPr>
+                <w:rFonts w:ascii="Calibri" w:hAnsi="Calibri"/>
+                <w:sz w:val="20"/>
+              </w:rPr>
+              <w:t xml:space="default"/>
             </w:r>
           </w:p>
         </w:tc>
@@ -1824,7 +1822,7 @@
                 <w:rFonts w:ascii="Calibri" w:hAnsi="Calibri"/>
                 <w:sz w:val="20"/>
               </w:rPr>
-              <w:t xml:space="default">IRR = Incidence Rate Ratio, CI = Confidence Interval</w:t>
+              <w:t xml:space="default">OR = Odds Ratio, CI = Confidence Interval</w:t>
             </w:r>
           </w:p>
         </w:tc>

</xml_diff>

<commit_message>
refit qolo vs group model with site as random effect
</commit_message>
<xml_diff>
--- a/outputs/tables/glmm.gsize.docx
+++ b/outputs/tables/glmm.gsize.docx
@@ -85,7 +85,7 @@
                 <w:rFonts w:ascii="Calibri" w:hAnsi="Calibri"/>
                 <w:sz w:val="20"/>
               </w:rPr>
-              <w:t xml:space="preserve">log(OR)</w:t>
+              <w:t xml:space="preserve">log(IRR)</w:t>
             </w:r>
             <w:r>
               <w:rPr>
@@ -204,55 +204,55 @@
                 <w:rFonts w:ascii="Calibri" w:hAnsi="Calibri"/>
                 <w:sz w:val="20"/>
               </w:rPr>
-              <w:t xml:space="default">1,760</w:t>
-            </w:r>
-          </w:p>
-        </w:tc>
-        <w:tc>
-          <w:tcPr>
-            <w:tcBorders>
-              <w:top w:val="single" w:space="0" w:color="D3D3D3"/>
-              <w:bottom w:val="single" w:space="0" w:color="D3D3D3"/>
-              <w:start w:val="single" w:space="0" w:color="D3D3D3"/>
-              <w:end w:val="single" w:space="0" w:color="D3D3D3"/>
-            </w:tcBorders>
-          </w:tcPr>
-          <w:p>
-            <w:pPr>
-              <w:spacing w:before="0" w:after="60"/>
-              <w:keepNext/>
-              <w:jc w:val="center"/>
-            </w:pPr>
-            <w:r>
-              <w:rPr>
-                <w:rFonts w:ascii="Calibri" w:hAnsi="Calibri"/>
-                <w:sz w:val="20"/>
-              </w:rPr>
-              <w:t xml:space="default">-0.78</w:t>
-            </w:r>
-          </w:p>
-        </w:tc>
-        <w:tc>
-          <w:tcPr>
-            <w:tcBorders>
-              <w:top w:val="single" w:space="0" w:color="D3D3D3"/>
-              <w:bottom w:val="single" w:space="0" w:color="D3D3D3"/>
-              <w:start w:val="single" w:space="0" w:color="D3D3D3"/>
-              <w:end w:val="single" w:space="0" w:color="D3D3D3"/>
-            </w:tcBorders>
-          </w:tcPr>
-          <w:p>
-            <w:pPr>
-              <w:spacing w:before="0" w:after="60"/>
-              <w:keepNext/>
-              <w:jc w:val="center"/>
-            </w:pPr>
-            <w:r>
-              <w:rPr>
-                <w:rFonts w:ascii="Calibri" w:hAnsi="Calibri"/>
-                <w:sz w:val="20"/>
-              </w:rPr>
-              <w:t xml:space="default">-0.97, -0.59</w:t>
+              <w:t xml:space="default">1,727</w:t>
+            </w:r>
+          </w:p>
+        </w:tc>
+        <w:tc>
+          <w:tcPr>
+            <w:tcBorders>
+              <w:top w:val="single" w:space="0" w:color="D3D3D3"/>
+              <w:bottom w:val="single" w:space="0" w:color="D3D3D3"/>
+              <w:start w:val="single" w:space="0" w:color="D3D3D3"/>
+              <w:end w:val="single" w:space="0" w:color="D3D3D3"/>
+            </w:tcBorders>
+          </w:tcPr>
+          <w:p>
+            <w:pPr>
+              <w:spacing w:before="0" w:after="60"/>
+              <w:keepNext/>
+              <w:jc w:val="center"/>
+            </w:pPr>
+            <w:r>
+              <w:rPr>
+                <w:rFonts w:ascii="Calibri" w:hAnsi="Calibri"/>
+                <w:sz w:val="20"/>
+              </w:rPr>
+              <w:t xml:space="default">1.7</w:t>
+            </w:r>
+          </w:p>
+        </w:tc>
+        <w:tc>
+          <w:tcPr>
+            <w:tcBorders>
+              <w:top w:val="single" w:space="0" w:color="D3D3D3"/>
+              <w:bottom w:val="single" w:space="0" w:color="D3D3D3"/>
+              <w:start w:val="single" w:space="0" w:color="D3D3D3"/>
+              <w:end w:val="single" w:space="0" w:color="D3D3D3"/>
+            </w:tcBorders>
+          </w:tcPr>
+          <w:p>
+            <w:pPr>
+              <w:spacing w:before="0" w:after="60"/>
+              <w:keepNext/>
+              <w:jc w:val="center"/>
+            </w:pPr>
+            <w:r>
+              <w:rPr>
+                <w:rFonts w:ascii="Calibri" w:hAnsi="Calibri"/>
+                <w:sz w:val="20"/>
+              </w:rPr>
+              <w:t xml:space="default">1.6, 1.8</w:t>
             </w:r>
           </w:p>
         </w:tc>
@@ -307,7 +307,7 @@
                 <w:sz w:val="20"/>
                 <w:b w:val="true"/>
               </w:rPr>
-              <w:t xml:space="default">sex_f</w:t>
+              <w:t xml:space="default">site</w:t>
             </w:r>
           </w:p>
         </w:tc>
@@ -404,7 +404,7 @@
                 <w:sz w:val="20"/>
                 <w:b w:val="true"/>
               </w:rPr>
-              <w:t xml:space="default">0.016</w:t>
+              <w:t xml:space="default">&lt;0.001</w:t>
             </w:r>
           </w:p>
         </w:tc>
@@ -434,31 +434,31 @@
                 <w:sz w:val="20"/>
                 <w:i/>
               </w:rPr>
-              <w:t xml:space="default">    F</w:t>
-            </w:r>
-          </w:p>
-        </w:tc>
-        <w:tc>
-          <w:tcPr>
-            <w:tcBorders>
-              <w:top w:val="single" w:space="0" w:color="D3D3D3"/>
-              <w:bottom w:val="single" w:space="0" w:color="D3D3D3"/>
-              <w:start w:val="single" w:space="0" w:color="D3D3D3"/>
-              <w:end w:val="single" w:space="0" w:color="D3D3D3"/>
-            </w:tcBorders>
-          </w:tcPr>
-          <w:p>
-            <w:pPr>
-              <w:spacing w:before="0" w:after="60"/>
-              <w:keepNext/>
-              <w:jc w:val="center"/>
-            </w:pPr>
-            <w:r>
-              <w:rPr>
-                <w:rFonts w:ascii="Calibri" w:hAnsi="Calibri"/>
-                <w:sz w:val="20"/>
-              </w:rPr>
-              <w:t xml:space="default">1,215</w:t>
+              <w:t xml:space="default">    1</w:t>
+            </w:r>
+          </w:p>
+        </w:tc>
+        <w:tc>
+          <w:tcPr>
+            <w:tcBorders>
+              <w:top w:val="single" w:space="0" w:color="D3D3D3"/>
+              <w:bottom w:val="single" w:space="0" w:color="D3D3D3"/>
+              <w:start w:val="single" w:space="0" w:color="D3D3D3"/>
+              <w:end w:val="single" w:space="0" w:color="D3D3D3"/>
+            </w:tcBorders>
+          </w:tcPr>
+          <w:p>
+            <w:pPr>
+              <w:spacing w:before="0" w:after="60"/>
+              <w:keepNext/>
+              <w:jc w:val="center"/>
+            </w:pPr>
+            <w:r>
+              <w:rPr>
+                <w:rFonts w:ascii="Calibri" w:hAnsi="Calibri"/>
+                <w:sz w:val="20"/>
+              </w:rPr>
+              <w:t xml:space="default">1,473</w:t>
             </w:r>
           </w:p>
         </w:tc>
@@ -560,79 +560,79 @@
                 <w:sz w:val="20"/>
                 <w:i/>
               </w:rPr>
-              <w:t xml:space="default">    M</w:t>
-            </w:r>
-          </w:p>
-        </w:tc>
-        <w:tc>
-          <w:tcPr>
-            <w:tcBorders>
-              <w:top w:val="single" w:space="0" w:color="D3D3D3"/>
-              <w:bottom w:val="single" w:space="0" w:color="D3D3D3"/>
-              <w:start w:val="single" w:space="0" w:color="D3D3D3"/>
-              <w:end w:val="single" w:space="0" w:color="D3D3D3"/>
-            </w:tcBorders>
-          </w:tcPr>
-          <w:p>
-            <w:pPr>
-              <w:spacing w:before="0" w:after="60"/>
-              <w:keepNext/>
-              <w:jc w:val="center"/>
-            </w:pPr>
-            <w:r>
-              <w:rPr>
-                <w:rFonts w:ascii="Calibri" w:hAnsi="Calibri"/>
-                <w:sz w:val="20"/>
-              </w:rPr>
-              <w:t xml:space="default">545</w:t>
-            </w:r>
-          </w:p>
-        </w:tc>
-        <w:tc>
-          <w:tcPr>
-            <w:tcBorders>
-              <w:top w:val="single" w:space="0" w:color="D3D3D3"/>
-              <w:bottom w:val="single" w:space="0" w:color="D3D3D3"/>
-              <w:start w:val="single" w:space="0" w:color="D3D3D3"/>
-              <w:end w:val="single" w:space="0" w:color="D3D3D3"/>
-            </w:tcBorders>
-          </w:tcPr>
-          <w:p>
-            <w:pPr>
-              <w:spacing w:before="0" w:after="60"/>
-              <w:keepNext/>
-              <w:jc w:val="center"/>
-            </w:pPr>
-            <w:r>
-              <w:rPr>
-                <w:rFonts w:ascii="Calibri" w:hAnsi="Calibri"/>
-                <w:sz w:val="20"/>
-              </w:rPr>
-              <w:t xml:space="default">-0.36</w:t>
-            </w:r>
-          </w:p>
-        </w:tc>
-        <w:tc>
-          <w:tcPr>
-            <w:tcBorders>
-              <w:top w:val="single" w:space="0" w:color="D3D3D3"/>
-              <w:bottom w:val="single" w:space="0" w:color="D3D3D3"/>
-              <w:start w:val="single" w:space="0" w:color="D3D3D3"/>
-              <w:end w:val="single" w:space="0" w:color="D3D3D3"/>
-            </w:tcBorders>
-          </w:tcPr>
-          <w:p>
-            <w:pPr>
-              <w:spacing w:before="0" w:after="60"/>
-              <w:keepNext/>
-              <w:jc w:val="center"/>
-            </w:pPr>
-            <w:r>
-              <w:rPr>
-                <w:rFonts w:ascii="Calibri" w:hAnsi="Calibri"/>
-                <w:sz w:val="20"/>
-              </w:rPr>
-              <w:t xml:space="default">-0.65, -0.07</w:t>
+              <w:t xml:space="default">    2</w:t>
+            </w:r>
+          </w:p>
+        </w:tc>
+        <w:tc>
+          <w:tcPr>
+            <w:tcBorders>
+              <w:top w:val="single" w:space="0" w:color="D3D3D3"/>
+              <w:bottom w:val="single" w:space="0" w:color="D3D3D3"/>
+              <w:start w:val="single" w:space="0" w:color="D3D3D3"/>
+              <w:end w:val="single" w:space="0" w:color="D3D3D3"/>
+            </w:tcBorders>
+          </w:tcPr>
+          <w:p>
+            <w:pPr>
+              <w:spacing w:before="0" w:after="60"/>
+              <w:keepNext/>
+              <w:jc w:val="center"/>
+            </w:pPr>
+            <w:r>
+              <w:rPr>
+                <w:rFonts w:ascii="Calibri" w:hAnsi="Calibri"/>
+                <w:sz w:val="20"/>
+              </w:rPr>
+              <w:t xml:space="default">156</w:t>
+            </w:r>
+          </w:p>
+        </w:tc>
+        <w:tc>
+          <w:tcPr>
+            <w:tcBorders>
+              <w:top w:val="single" w:space="0" w:color="D3D3D3"/>
+              <w:bottom w:val="single" w:space="0" w:color="D3D3D3"/>
+              <w:start w:val="single" w:space="0" w:color="D3D3D3"/>
+              <w:end w:val="single" w:space="0" w:color="D3D3D3"/>
+            </w:tcBorders>
+          </w:tcPr>
+          <w:p>
+            <w:pPr>
+              <w:spacing w:before="0" w:after="60"/>
+              <w:keepNext/>
+              <w:jc w:val="center"/>
+            </w:pPr>
+            <w:r>
+              <w:rPr>
+                <w:rFonts w:ascii="Calibri" w:hAnsi="Calibri"/>
+                <w:sz w:val="20"/>
+              </w:rPr>
+              <w:t xml:space="default">-0.28</w:t>
+            </w:r>
+          </w:p>
+        </w:tc>
+        <w:tc>
+          <w:tcPr>
+            <w:tcBorders>
+              <w:top w:val="single" w:space="0" w:color="D3D3D3"/>
+              <w:bottom w:val="single" w:space="0" w:color="D3D3D3"/>
+              <w:start w:val="single" w:space="0" w:color="D3D3D3"/>
+              <w:end w:val="single" w:space="0" w:color="D3D3D3"/>
+            </w:tcBorders>
+          </w:tcPr>
+          <w:p>
+            <w:pPr>
+              <w:spacing w:before="0" w:after="60"/>
+              <w:keepNext/>
+              <w:jc w:val="center"/>
+            </w:pPr>
+            <w:r>
+              <w:rPr>
+                <w:rFonts w:ascii="Calibri" w:hAnsi="Calibri"/>
+                <w:sz w:val="20"/>
+              </w:rPr>
+              <w:t xml:space="default">-0.40, -0.16</w:t>
             </w:r>
           </w:p>
         </w:tc>
@@ -684,9 +684,81 @@
               <w:rPr>
                 <w:rFonts w:ascii="Calibri" w:hAnsi="Calibri"/>
                 <w:sz w:val="20"/>
-                <w:b w:val="true"/>
-              </w:rPr>
-              <w:t xml:space="default">maturity</w:t>
+                <w:i/>
+              </w:rPr>
+              <w:t xml:space="default">    3</w:t>
+            </w:r>
+          </w:p>
+        </w:tc>
+        <w:tc>
+          <w:tcPr>
+            <w:tcBorders>
+              <w:top w:val="single" w:space="0" w:color="D3D3D3"/>
+              <w:bottom w:val="single" w:space="0" w:color="D3D3D3"/>
+              <w:start w:val="single" w:space="0" w:color="D3D3D3"/>
+              <w:end w:val="single" w:space="0" w:color="D3D3D3"/>
+            </w:tcBorders>
+          </w:tcPr>
+          <w:p>
+            <w:pPr>
+              <w:spacing w:before="0" w:after="60"/>
+              <w:keepNext/>
+              <w:jc w:val="center"/>
+            </w:pPr>
+            <w:r>
+              <w:rPr>
+                <w:rFonts w:ascii="Calibri" w:hAnsi="Calibri"/>
+                <w:sz w:val="20"/>
+              </w:rPr>
+              <w:t xml:space="default">72</w:t>
+            </w:r>
+          </w:p>
+        </w:tc>
+        <w:tc>
+          <w:tcPr>
+            <w:tcBorders>
+              <w:top w:val="single" w:space="0" w:color="D3D3D3"/>
+              <w:bottom w:val="single" w:space="0" w:color="D3D3D3"/>
+              <w:start w:val="single" w:space="0" w:color="D3D3D3"/>
+              <w:end w:val="single" w:space="0" w:color="D3D3D3"/>
+            </w:tcBorders>
+          </w:tcPr>
+          <w:p>
+            <w:pPr>
+              <w:spacing w:before="0" w:after="60"/>
+              <w:keepNext/>
+              <w:jc w:val="center"/>
+            </w:pPr>
+            <w:r>
+              <w:rPr>
+                <w:rFonts w:ascii="Calibri" w:hAnsi="Calibri"/>
+                <w:sz w:val="20"/>
+              </w:rPr>
+              <w:t xml:space="default">-0.28</w:t>
+            </w:r>
+          </w:p>
+        </w:tc>
+        <w:tc>
+          <w:tcPr>
+            <w:tcBorders>
+              <w:top w:val="single" w:space="0" w:color="D3D3D3"/>
+              <w:bottom w:val="single" w:space="0" w:color="D3D3D3"/>
+              <w:start w:val="single" w:space="0" w:color="D3D3D3"/>
+              <w:end w:val="single" w:space="0" w:color="D3D3D3"/>
+            </w:tcBorders>
+          </w:tcPr>
+          <w:p>
+            <w:pPr>
+              <w:spacing w:before="0" w:after="60"/>
+              <w:keepNext/>
+              <w:jc w:val="center"/>
+            </w:pPr>
+            <w:r>
+              <w:rPr>
+                <w:rFonts w:ascii="Calibri" w:hAnsi="Calibri"/>
+                <w:sz w:val="20"/>
+              </w:rPr>
+              <w:t xml:space="default">-0.43, -0.14</w:t>
             </w:r>
           </w:p>
         </w:tc>
@@ -711,78 +783,6 @@
                 <w:sz w:val="20"/>
               </w:rPr>
               <w:t xml:space="default"/>
-            </w:r>
-          </w:p>
-        </w:tc>
-        <w:tc>
-          <w:tcPr>
-            <w:tcBorders>
-              <w:top w:val="single" w:space="0" w:color="D3D3D3"/>
-              <w:bottom w:val="single" w:space="0" w:color="D3D3D3"/>
-              <w:start w:val="single" w:space="0" w:color="D3D3D3"/>
-              <w:end w:val="single" w:space="0" w:color="D3D3D3"/>
-            </w:tcBorders>
-          </w:tcPr>
-          <w:p>
-            <w:pPr>
-              <w:spacing w:before="0" w:after="60"/>
-              <w:keepNext/>
-              <w:jc w:val="center"/>
-            </w:pPr>
-            <w:r>
-              <w:rPr>
-                <w:rFonts w:ascii="Calibri" w:hAnsi="Calibri"/>
-                <w:sz w:val="20"/>
-              </w:rPr>
-              <w:t xml:space="default"/>
-            </w:r>
-          </w:p>
-        </w:tc>
-        <w:tc>
-          <w:tcPr>
-            <w:tcBorders>
-              <w:top w:val="single" w:space="0" w:color="D3D3D3"/>
-              <w:bottom w:val="single" w:space="0" w:color="D3D3D3"/>
-              <w:start w:val="single" w:space="0" w:color="D3D3D3"/>
-              <w:end w:val="single" w:space="0" w:color="D3D3D3"/>
-            </w:tcBorders>
-          </w:tcPr>
-          <w:p>
-            <w:pPr>
-              <w:spacing w:before="0" w:after="60"/>
-              <w:keepNext/>
-              <w:jc w:val="center"/>
-            </w:pPr>
-            <w:r>
-              <w:rPr>
-                <w:rFonts w:ascii="Calibri" w:hAnsi="Calibri"/>
-                <w:sz w:val="20"/>
-              </w:rPr>
-              <w:t xml:space="default"/>
-            </w:r>
-          </w:p>
-        </w:tc>
-        <w:tc>
-          <w:tcPr>
-            <w:tcBorders>
-              <w:top w:val="single" w:space="0" w:color="D3D3D3"/>
-              <w:bottom w:val="single" w:space="0" w:color="D3D3D3"/>
-              <w:start w:val="single" w:space="0" w:color="D3D3D3"/>
-              <w:end w:val="single" w:space="0" w:color="D3D3D3"/>
-            </w:tcBorders>
-          </w:tcPr>
-          <w:p>
-            <w:pPr>
-              <w:spacing w:before="0" w:after="60"/>
-              <w:keepNext/>
-              <w:jc w:val="center"/>
-            </w:pPr>
-            <w:r>
-              <w:rPr>
-                <w:rFonts w:ascii="Calibri" w:hAnsi="Calibri"/>
-                <w:sz w:val="20"/>
-              </w:rPr>
-              <w:t xml:space="default">0.57</w:t>
             </w:r>
           </w:p>
         </w:tc>
@@ -812,79 +812,79 @@
                 <w:sz w:val="20"/>
                 <w:i/>
               </w:rPr>
-              <w:t xml:space="default">    1</w:t>
-            </w:r>
-          </w:p>
-        </w:tc>
-        <w:tc>
-          <w:tcPr>
-            <w:tcBorders>
-              <w:top w:val="single" w:space="0" w:color="D3D3D3"/>
-              <w:bottom w:val="single" w:space="0" w:color="D3D3D3"/>
-              <w:start w:val="single" w:space="0" w:color="D3D3D3"/>
-              <w:end w:val="single" w:space="0" w:color="D3D3D3"/>
-            </w:tcBorders>
-          </w:tcPr>
-          <w:p>
-            <w:pPr>
-              <w:spacing w:before="0" w:after="60"/>
-              <w:keepNext/>
-              <w:jc w:val="center"/>
-            </w:pPr>
-            <w:r>
-              <w:rPr>
-                <w:rFonts w:ascii="Calibri" w:hAnsi="Calibri"/>
-                <w:sz w:val="20"/>
-              </w:rPr>
-              <w:t xml:space="default">1,115</w:t>
-            </w:r>
-          </w:p>
-        </w:tc>
-        <w:tc>
-          <w:tcPr>
-            <w:tcBorders>
-              <w:top w:val="single" w:space="0" w:color="D3D3D3"/>
-              <w:bottom w:val="single" w:space="0" w:color="D3D3D3"/>
-              <w:start w:val="single" w:space="0" w:color="D3D3D3"/>
-              <w:end w:val="single" w:space="0" w:color="D3D3D3"/>
-            </w:tcBorders>
-          </w:tcPr>
-          <w:p>
-            <w:pPr>
-              <w:spacing w:before="0" w:after="60"/>
-              <w:keepNext/>
-              <w:jc w:val="center"/>
-            </w:pPr>
-            <w:r>
-              <w:rPr>
-                <w:rFonts w:ascii="Calibri" w:hAnsi="Calibri"/>
-                <w:sz w:val="20"/>
-              </w:rPr>
-              <w:t xml:space="default">—</w:t>
-            </w:r>
-          </w:p>
-        </w:tc>
-        <w:tc>
-          <w:tcPr>
-            <w:tcBorders>
-              <w:top w:val="single" w:space="0" w:color="D3D3D3"/>
-              <w:bottom w:val="single" w:space="0" w:color="D3D3D3"/>
-              <w:start w:val="single" w:space="0" w:color="D3D3D3"/>
-              <w:end w:val="single" w:space="0" w:color="D3D3D3"/>
-            </w:tcBorders>
-          </w:tcPr>
-          <w:p>
-            <w:pPr>
-              <w:spacing w:before="0" w:after="60"/>
-              <w:keepNext/>
-              <w:jc w:val="center"/>
-            </w:pPr>
-            <w:r>
-              <w:rPr>
-                <w:rFonts w:ascii="Calibri" w:hAnsi="Calibri"/>
-                <w:sz w:val="20"/>
-              </w:rPr>
-              <w:t xml:space="default">—</w:t>
+              <w:t xml:space="default">    6</w:t>
+            </w:r>
+          </w:p>
+        </w:tc>
+        <w:tc>
+          <w:tcPr>
+            <w:tcBorders>
+              <w:top w:val="single" w:space="0" w:color="D3D3D3"/>
+              <w:bottom w:val="single" w:space="0" w:color="D3D3D3"/>
+              <w:start w:val="single" w:space="0" w:color="D3D3D3"/>
+              <w:end w:val="single" w:space="0" w:color="D3D3D3"/>
+            </w:tcBorders>
+          </w:tcPr>
+          <w:p>
+            <w:pPr>
+              <w:spacing w:before="0" w:after="60"/>
+              <w:keepNext/>
+              <w:jc w:val="center"/>
+            </w:pPr>
+            <w:r>
+              <w:rPr>
+                <w:rFonts w:ascii="Calibri" w:hAnsi="Calibri"/>
+                <w:sz w:val="20"/>
+              </w:rPr>
+              <w:t xml:space="default">26</w:t>
+            </w:r>
+          </w:p>
+        </w:tc>
+        <w:tc>
+          <w:tcPr>
+            <w:tcBorders>
+              <w:top w:val="single" w:space="0" w:color="D3D3D3"/>
+              <w:bottom w:val="single" w:space="0" w:color="D3D3D3"/>
+              <w:start w:val="single" w:space="0" w:color="D3D3D3"/>
+              <w:end w:val="single" w:space="0" w:color="D3D3D3"/>
+            </w:tcBorders>
+          </w:tcPr>
+          <w:p>
+            <w:pPr>
+              <w:spacing w:before="0" w:after="60"/>
+              <w:keepNext/>
+              <w:jc w:val="center"/>
+            </w:pPr>
+            <w:r>
+              <w:rPr>
+                <w:rFonts w:ascii="Calibri" w:hAnsi="Calibri"/>
+                <w:sz w:val="20"/>
+              </w:rPr>
+              <w:t xml:space="default">-0.73</w:t>
+            </w:r>
+          </w:p>
+        </w:tc>
+        <w:tc>
+          <w:tcPr>
+            <w:tcBorders>
+              <w:top w:val="single" w:space="0" w:color="D3D3D3"/>
+              <w:bottom w:val="single" w:space="0" w:color="D3D3D3"/>
+              <w:start w:val="single" w:space="0" w:color="D3D3D3"/>
+              <w:end w:val="single" w:space="0" w:color="D3D3D3"/>
+            </w:tcBorders>
+          </w:tcPr>
+          <w:p>
+            <w:pPr>
+              <w:spacing w:before="0" w:after="60"/>
+              <w:keepNext/>
+              <w:jc w:val="center"/>
+            </w:pPr>
+            <w:r>
+              <w:rPr>
+                <w:rFonts w:ascii="Calibri" w:hAnsi="Calibri"/>
+                <w:sz w:val="20"/>
+              </w:rPr>
+              <w:t xml:space="default">-1.0, -0.42</w:t>
             </w:r>
           </w:p>
         </w:tc>
@@ -936,105 +936,105 @@
               <w:rPr>
                 <w:rFonts w:ascii="Calibri" w:hAnsi="Calibri"/>
                 <w:sz w:val="20"/>
-                <w:i/>
-              </w:rPr>
-              <w:t xml:space="default">    2</w:t>
-            </w:r>
-          </w:p>
-        </w:tc>
-        <w:tc>
-          <w:tcPr>
-            <w:tcBorders>
-              <w:top w:val="single" w:space="0" w:color="D3D3D3"/>
-              <w:bottom w:val="single" w:space="0" w:color="D3D3D3"/>
-              <w:start w:val="single" w:space="0" w:color="D3D3D3"/>
-              <w:end w:val="single" w:space="0" w:color="D3D3D3"/>
-            </w:tcBorders>
-          </w:tcPr>
-          <w:p>
-            <w:pPr>
-              <w:spacing w:before="0" w:after="60"/>
-              <w:keepNext/>
-              <w:jc w:val="center"/>
-            </w:pPr>
-            <w:r>
-              <w:rPr>
-                <w:rFonts w:ascii="Calibri" w:hAnsi="Calibri"/>
-                <w:sz w:val="20"/>
-              </w:rPr>
-              <w:t xml:space="default">645</w:t>
-            </w:r>
-          </w:p>
-        </w:tc>
-        <w:tc>
-          <w:tcPr>
-            <w:tcBorders>
-              <w:top w:val="single" w:space="0" w:color="D3D3D3"/>
-              <w:bottom w:val="single" w:space="0" w:color="D3D3D3"/>
-              <w:start w:val="single" w:space="0" w:color="D3D3D3"/>
-              <w:end w:val="single" w:space="0" w:color="D3D3D3"/>
-            </w:tcBorders>
-          </w:tcPr>
-          <w:p>
-            <w:pPr>
-              <w:spacing w:before="0" w:after="60"/>
-              <w:keepNext/>
-              <w:jc w:val="center"/>
-            </w:pPr>
-            <w:r>
-              <w:rPr>
-                <w:rFonts w:ascii="Calibri" w:hAnsi="Calibri"/>
-                <w:sz w:val="20"/>
-              </w:rPr>
-              <w:t xml:space="default">0.08</w:t>
-            </w:r>
-          </w:p>
-        </w:tc>
-        <w:tc>
-          <w:tcPr>
-            <w:tcBorders>
-              <w:top w:val="single" w:space="0" w:color="D3D3D3"/>
-              <w:bottom w:val="single" w:space="0" w:color="D3D3D3"/>
-              <w:start w:val="single" w:space="0" w:color="D3D3D3"/>
-              <w:end w:val="single" w:space="0" w:color="D3D3D3"/>
-            </w:tcBorders>
-          </w:tcPr>
-          <w:p>
-            <w:pPr>
-              <w:spacing w:before="0" w:after="60"/>
-              <w:keepNext/>
-              <w:jc w:val="center"/>
-            </w:pPr>
-            <w:r>
-              <w:rPr>
-                <w:rFonts w:ascii="Calibri" w:hAnsi="Calibri"/>
-                <w:sz w:val="20"/>
-              </w:rPr>
-              <w:t xml:space="default">-0.19, 0.35</w:t>
-            </w:r>
-          </w:p>
-        </w:tc>
-        <w:tc>
-          <w:tcPr>
-            <w:tcBorders>
-              <w:top w:val="single" w:space="0" w:color="D3D3D3"/>
-              <w:bottom w:val="single" w:space="0" w:color="D3D3D3"/>
-              <w:start w:val="single" w:space="0" w:color="D3D3D3"/>
-              <w:end w:val="single" w:space="0" w:color="D3D3D3"/>
-            </w:tcBorders>
-          </w:tcPr>
-          <w:p>
-            <w:pPr>
-              <w:spacing w:before="0" w:after="60"/>
-              <w:keepNext/>
-              <w:jc w:val="center"/>
-            </w:pPr>
-            <w:r>
-              <w:rPr>
-                <w:rFonts w:ascii="Calibri" w:hAnsi="Calibri"/>
-                <w:sz w:val="20"/>
-              </w:rPr>
-              <w:t xml:space="default"/>
+                <w:b w:val="true"/>
+              </w:rPr>
+              <w:t xml:space="default">current.VU.AO</w:t>
+            </w:r>
+          </w:p>
+        </w:tc>
+        <w:tc>
+          <w:tcPr>
+            <w:tcBorders>
+              <w:top w:val="single" w:space="0" w:color="D3D3D3"/>
+              <w:bottom w:val="single" w:space="0" w:color="D3D3D3"/>
+              <w:start w:val="single" w:space="0" w:color="D3D3D3"/>
+              <w:end w:val="single" w:space="0" w:color="D3D3D3"/>
+            </w:tcBorders>
+          </w:tcPr>
+          <w:p>
+            <w:pPr>
+              <w:spacing w:before="0" w:after="60"/>
+              <w:keepNext/>
+              <w:jc w:val="center"/>
+            </w:pPr>
+            <w:r>
+              <w:rPr>
+                <w:rFonts w:ascii="Calibri" w:hAnsi="Calibri"/>
+                <w:sz w:val="20"/>
+              </w:rPr>
+              <w:t xml:space="default">1,727</w:t>
+            </w:r>
+          </w:p>
+        </w:tc>
+        <w:tc>
+          <w:tcPr>
+            <w:tcBorders>
+              <w:top w:val="single" w:space="0" w:color="D3D3D3"/>
+              <w:bottom w:val="single" w:space="0" w:color="D3D3D3"/>
+              <w:start w:val="single" w:space="0" w:color="D3D3D3"/>
+              <w:end w:val="single" w:space="0" w:color="D3D3D3"/>
+            </w:tcBorders>
+          </w:tcPr>
+          <w:p>
+            <w:pPr>
+              <w:spacing w:before="0" w:after="60"/>
+              <w:keepNext/>
+              <w:jc w:val="center"/>
+            </w:pPr>
+            <w:r>
+              <w:rPr>
+                <w:rFonts w:ascii="Calibri" w:hAnsi="Calibri"/>
+                <w:sz w:val="20"/>
+              </w:rPr>
+              <w:t xml:space="default">-0.03</w:t>
+            </w:r>
+          </w:p>
+        </w:tc>
+        <w:tc>
+          <w:tcPr>
+            <w:tcBorders>
+              <w:top w:val="single" w:space="0" w:color="D3D3D3"/>
+              <w:bottom w:val="single" w:space="0" w:color="D3D3D3"/>
+              <w:start w:val="single" w:space="0" w:color="D3D3D3"/>
+              <w:end w:val="single" w:space="0" w:color="D3D3D3"/>
+            </w:tcBorders>
+          </w:tcPr>
+          <w:p>
+            <w:pPr>
+              <w:spacing w:before="0" w:after="60"/>
+              <w:keepNext/>
+              <w:jc w:val="center"/>
+            </w:pPr>
+            <w:r>
+              <w:rPr>
+                <w:rFonts w:ascii="Calibri" w:hAnsi="Calibri"/>
+                <w:sz w:val="20"/>
+              </w:rPr>
+              <w:t xml:space="default">-0.07, 0.01</w:t>
+            </w:r>
+          </w:p>
+        </w:tc>
+        <w:tc>
+          <w:tcPr>
+            <w:tcBorders>
+              <w:top w:val="single" w:space="0" w:color="D3D3D3"/>
+              <w:bottom w:val="single" w:space="0" w:color="D3D3D3"/>
+              <w:start w:val="single" w:space="0" w:color="D3D3D3"/>
+              <w:end w:val="single" w:space="0" w:color="D3D3D3"/>
+            </w:tcBorders>
+          </w:tcPr>
+          <w:p>
+            <w:pPr>
+              <w:spacing w:before="0" w:after="60"/>
+              <w:keepNext/>
+              <w:jc w:val="center"/>
+            </w:pPr>
+            <w:r>
+              <w:rPr>
+                <w:rFonts w:ascii="Calibri" w:hAnsi="Calibri"/>
+                <w:sz w:val="20"/>
+              </w:rPr>
+              <w:t xml:space="default">0.20</w:t>
             </w:r>
           </w:p>
         </w:tc>
@@ -1064,103 +1064,103 @@
                 <w:sz w:val="20"/>
                 <w:b w:val="true"/>
               </w:rPr>
-              <w:t xml:space="default">shark_bite</w:t>
-            </w:r>
-          </w:p>
-        </w:tc>
-        <w:tc>
-          <w:tcPr>
-            <w:tcBorders>
-              <w:top w:val="single" w:space="0" w:color="D3D3D3"/>
-              <w:bottom w:val="single" w:space="0" w:color="D3D3D3"/>
-              <w:start w:val="single" w:space="0" w:color="D3D3D3"/>
-              <w:end w:val="single" w:space="0" w:color="D3D3D3"/>
-            </w:tcBorders>
-          </w:tcPr>
-          <w:p>
-            <w:pPr>
-              <w:spacing w:before="0" w:after="60"/>
-              <w:keepNext/>
-              <w:jc w:val="center"/>
-            </w:pPr>
-            <w:r>
-              <w:rPr>
-                <w:rFonts w:ascii="Calibri" w:hAnsi="Calibri"/>
-                <w:sz w:val="20"/>
-              </w:rPr>
-              <w:t xml:space="default"/>
-            </w:r>
-          </w:p>
-        </w:tc>
-        <w:tc>
-          <w:tcPr>
-            <w:tcBorders>
-              <w:top w:val="single" w:space="0" w:color="D3D3D3"/>
-              <w:bottom w:val="single" w:space="0" w:color="D3D3D3"/>
-              <w:start w:val="single" w:space="0" w:color="D3D3D3"/>
-              <w:end w:val="single" w:space="0" w:color="D3D3D3"/>
-            </w:tcBorders>
-          </w:tcPr>
-          <w:p>
-            <w:pPr>
-              <w:spacing w:before="0" w:after="60"/>
-              <w:keepNext/>
-              <w:jc w:val="center"/>
-            </w:pPr>
-            <w:r>
-              <w:rPr>
-                <w:rFonts w:ascii="Calibri" w:hAnsi="Calibri"/>
-                <w:sz w:val="20"/>
-              </w:rPr>
-              <w:t xml:space="default"/>
-            </w:r>
-          </w:p>
-        </w:tc>
-        <w:tc>
-          <w:tcPr>
-            <w:tcBorders>
-              <w:top w:val="single" w:space="0" w:color="D3D3D3"/>
-              <w:bottom w:val="single" w:space="0" w:color="D3D3D3"/>
-              <w:start w:val="single" w:space="0" w:color="D3D3D3"/>
-              <w:end w:val="single" w:space="0" w:color="D3D3D3"/>
-            </w:tcBorders>
-          </w:tcPr>
-          <w:p>
-            <w:pPr>
-              <w:spacing w:before="0" w:after="60"/>
-              <w:keepNext/>
-              <w:jc w:val="center"/>
-            </w:pPr>
-            <w:r>
-              <w:rPr>
-                <w:rFonts w:ascii="Calibri" w:hAnsi="Calibri"/>
-                <w:sz w:val="20"/>
-              </w:rPr>
-              <w:t xml:space="default"/>
-            </w:r>
-          </w:p>
-        </w:tc>
-        <w:tc>
-          <w:tcPr>
-            <w:tcBorders>
-              <w:top w:val="single" w:space="0" w:color="D3D3D3"/>
-              <w:bottom w:val="single" w:space="0" w:color="D3D3D3"/>
-              <w:start w:val="single" w:space="0" w:color="D3D3D3"/>
-              <w:end w:val="single" w:space="0" w:color="D3D3D3"/>
-            </w:tcBorders>
-          </w:tcPr>
-          <w:p>
-            <w:pPr>
-              <w:spacing w:before="0" w:after="60"/>
-              <w:keepNext/>
-              <w:jc w:val="center"/>
-            </w:pPr>
-            <w:r>
-              <w:rPr>
-                <w:rFonts w:ascii="Calibri" w:hAnsi="Calibri"/>
-                <w:sz w:val="20"/>
-              </w:rPr>
-              <w:t xml:space="default">0.54</w:t>
+              <w:t xml:space="default">time_ht_sc</w:t>
+            </w:r>
+          </w:p>
+        </w:tc>
+        <w:tc>
+          <w:tcPr>
+            <w:tcBorders>
+              <w:top w:val="single" w:space="0" w:color="D3D3D3"/>
+              <w:bottom w:val="single" w:space="0" w:color="D3D3D3"/>
+              <w:start w:val="single" w:space="0" w:color="D3D3D3"/>
+              <w:end w:val="single" w:space="0" w:color="D3D3D3"/>
+            </w:tcBorders>
+          </w:tcPr>
+          <w:p>
+            <w:pPr>
+              <w:spacing w:before="0" w:after="60"/>
+              <w:keepNext/>
+              <w:jc w:val="center"/>
+            </w:pPr>
+            <w:r>
+              <w:rPr>
+                <w:rFonts w:ascii="Calibri" w:hAnsi="Calibri"/>
+                <w:sz w:val="20"/>
+              </w:rPr>
+              <w:t xml:space="default">1,727</w:t>
+            </w:r>
+          </w:p>
+        </w:tc>
+        <w:tc>
+          <w:tcPr>
+            <w:tcBorders>
+              <w:top w:val="single" w:space="0" w:color="D3D3D3"/>
+              <w:bottom w:val="single" w:space="0" w:color="D3D3D3"/>
+              <w:start w:val="single" w:space="0" w:color="D3D3D3"/>
+              <w:end w:val="single" w:space="0" w:color="D3D3D3"/>
+            </w:tcBorders>
+          </w:tcPr>
+          <w:p>
+            <w:pPr>
+              <w:spacing w:before="0" w:after="60"/>
+              <w:keepNext/>
+              <w:jc w:val="center"/>
+            </w:pPr>
+            <w:r>
+              <w:rPr>
+                <w:rFonts w:ascii="Calibri" w:hAnsi="Calibri"/>
+                <w:sz w:val="20"/>
+              </w:rPr>
+              <w:t xml:space="default">0.01</w:t>
+            </w:r>
+          </w:p>
+        </w:tc>
+        <w:tc>
+          <w:tcPr>
+            <w:tcBorders>
+              <w:top w:val="single" w:space="0" w:color="D3D3D3"/>
+              <w:bottom w:val="single" w:space="0" w:color="D3D3D3"/>
+              <w:start w:val="single" w:space="0" w:color="D3D3D3"/>
+              <w:end w:val="single" w:space="0" w:color="D3D3D3"/>
+            </w:tcBorders>
+          </w:tcPr>
+          <w:p>
+            <w:pPr>
+              <w:spacing w:before="0" w:after="60"/>
+              <w:keepNext/>
+              <w:jc w:val="center"/>
+            </w:pPr>
+            <w:r>
+              <w:rPr>
+                <w:rFonts w:ascii="Calibri" w:hAnsi="Calibri"/>
+                <w:sz w:val="20"/>
+              </w:rPr>
+              <w:t xml:space="default">-0.03, 0.04</w:t>
+            </w:r>
+          </w:p>
+        </w:tc>
+        <w:tc>
+          <w:tcPr>
+            <w:tcBorders>
+              <w:top w:val="single" w:space="0" w:color="D3D3D3"/>
+              <w:bottom w:val="single" w:space="0" w:color="D3D3D3"/>
+              <w:start w:val="single" w:space="0" w:color="D3D3D3"/>
+              <w:end w:val="single" w:space="0" w:color="D3D3D3"/>
+            </w:tcBorders>
+          </w:tcPr>
+          <w:p>
+            <w:pPr>
+              <w:spacing w:before="0" w:after="60"/>
+              <w:keepNext/>
+              <w:jc w:val="center"/>
+            </w:pPr>
+            <w:r>
+              <w:rPr>
+                <w:rFonts w:ascii="Calibri" w:hAnsi="Calibri"/>
+                <w:sz w:val="20"/>
+              </w:rPr>
+              <w:t xml:space="default">0.70</w:t>
             </w:r>
           </w:p>
         </w:tc>
@@ -1188,81 +1188,9 @@
               <w:rPr>
                 <w:rFonts w:ascii="Calibri" w:hAnsi="Calibri"/>
                 <w:sz w:val="20"/>
-                <w:i/>
-              </w:rPr>
-              <w:t xml:space="default">    0</w:t>
-            </w:r>
-          </w:p>
-        </w:tc>
-        <w:tc>
-          <w:tcPr>
-            <w:tcBorders>
-              <w:top w:val="single" w:space="0" w:color="D3D3D3"/>
-              <w:bottom w:val="single" w:space="0" w:color="D3D3D3"/>
-              <w:start w:val="single" w:space="0" w:color="D3D3D3"/>
-              <w:end w:val="single" w:space="0" w:color="D3D3D3"/>
-            </w:tcBorders>
-          </w:tcPr>
-          <w:p>
-            <w:pPr>
-              <w:spacing w:before="0" w:after="60"/>
-              <w:keepNext/>
-              <w:jc w:val="center"/>
-            </w:pPr>
-            <w:r>
-              <w:rPr>
-                <w:rFonts w:ascii="Calibri" w:hAnsi="Calibri"/>
-                <w:sz w:val="20"/>
-              </w:rPr>
-              <w:t xml:space="default">1,557</w:t>
-            </w:r>
-          </w:p>
-        </w:tc>
-        <w:tc>
-          <w:tcPr>
-            <w:tcBorders>
-              <w:top w:val="single" w:space="0" w:color="D3D3D3"/>
-              <w:bottom w:val="single" w:space="0" w:color="D3D3D3"/>
-              <w:start w:val="single" w:space="0" w:color="D3D3D3"/>
-              <w:end w:val="single" w:space="0" w:color="D3D3D3"/>
-            </w:tcBorders>
-          </w:tcPr>
-          <w:p>
-            <w:pPr>
-              <w:spacing w:before="0" w:after="60"/>
-              <w:keepNext/>
-              <w:jc w:val="center"/>
-            </w:pPr>
-            <w:r>
-              <w:rPr>
-                <w:rFonts w:ascii="Calibri" w:hAnsi="Calibri"/>
-                <w:sz w:val="20"/>
-              </w:rPr>
-              <w:t xml:space="default">—</w:t>
-            </w:r>
-          </w:p>
-        </w:tc>
-        <w:tc>
-          <w:tcPr>
-            <w:tcBorders>
-              <w:top w:val="single" w:space="0" w:color="D3D3D3"/>
-              <w:bottom w:val="single" w:space="0" w:color="D3D3D3"/>
-              <w:start w:val="single" w:space="0" w:color="D3D3D3"/>
-              <w:end w:val="single" w:space="0" w:color="D3D3D3"/>
-            </w:tcBorders>
-          </w:tcPr>
-          <w:p>
-            <w:pPr>
-              <w:spacing w:before="0" w:after="60"/>
-              <w:keepNext/>
-              <w:jc w:val="center"/>
-            </w:pPr>
-            <w:r>
-              <w:rPr>
-                <w:rFonts w:ascii="Calibri" w:hAnsi="Calibri"/>
-                <w:sz w:val="20"/>
-              </w:rPr>
-              <w:t xml:space="default">—</w:t>
+                <w:b w:val="true"/>
+              </w:rPr>
+              <w:t xml:space="default">plankton</w:t>
             </w:r>
           </w:p>
         </w:tc>
@@ -1287,6 +1215,79 @@
                 <w:sz w:val="20"/>
               </w:rPr>
               <w:t xml:space="default"/>
+            </w:r>
+          </w:p>
+        </w:tc>
+        <w:tc>
+          <w:tcPr>
+            <w:tcBorders>
+              <w:top w:val="single" w:space="0" w:color="D3D3D3"/>
+              <w:bottom w:val="single" w:space="0" w:color="D3D3D3"/>
+              <w:start w:val="single" w:space="0" w:color="D3D3D3"/>
+              <w:end w:val="single" w:space="0" w:color="D3D3D3"/>
+            </w:tcBorders>
+          </w:tcPr>
+          <w:p>
+            <w:pPr>
+              <w:spacing w:before="0" w:after="60"/>
+              <w:keepNext/>
+              <w:jc w:val="center"/>
+            </w:pPr>
+            <w:r>
+              <w:rPr>
+                <w:rFonts w:ascii="Calibri" w:hAnsi="Calibri"/>
+                <w:sz w:val="20"/>
+              </w:rPr>
+              <w:t xml:space="default"/>
+            </w:r>
+          </w:p>
+        </w:tc>
+        <w:tc>
+          <w:tcPr>
+            <w:tcBorders>
+              <w:top w:val="single" w:space="0" w:color="D3D3D3"/>
+              <w:bottom w:val="single" w:space="0" w:color="D3D3D3"/>
+              <w:start w:val="single" w:space="0" w:color="D3D3D3"/>
+              <w:end w:val="single" w:space="0" w:color="D3D3D3"/>
+            </w:tcBorders>
+          </w:tcPr>
+          <w:p>
+            <w:pPr>
+              <w:spacing w:before="0" w:after="60"/>
+              <w:keepNext/>
+              <w:jc w:val="center"/>
+            </w:pPr>
+            <w:r>
+              <w:rPr>
+                <w:rFonts w:ascii="Calibri" w:hAnsi="Calibri"/>
+                <w:sz w:val="20"/>
+              </w:rPr>
+              <w:t xml:space="default"/>
+            </w:r>
+          </w:p>
+        </w:tc>
+        <w:tc>
+          <w:tcPr>
+            <w:tcBorders>
+              <w:top w:val="single" w:space="0" w:color="D3D3D3"/>
+              <w:bottom w:val="single" w:space="0" w:color="D3D3D3"/>
+              <w:start w:val="single" w:space="0" w:color="D3D3D3"/>
+              <w:end w:val="single" w:space="0" w:color="D3D3D3"/>
+            </w:tcBorders>
+          </w:tcPr>
+          <w:p>
+            <w:pPr>
+              <w:spacing w:before="0" w:after="60"/>
+              <w:keepNext/>
+              <w:jc w:val="center"/>
+            </w:pPr>
+            <w:r>
+              <w:rPr>
+                <w:rFonts w:ascii="Calibri" w:hAnsi="Calibri"/>
+                <w:sz w:val="20"/>
+                <w:b w:val="true"/>
+              </w:rPr>
+              <w:t xml:space="default">&lt;0.001</w:t>
             </w:r>
           </w:p>
         </w:tc>
@@ -1316,79 +1317,79 @@
                 <w:sz w:val="20"/>
                 <w:i/>
               </w:rPr>
-              <w:t xml:space="default">    1</w:t>
-            </w:r>
-          </w:p>
-        </w:tc>
-        <w:tc>
-          <w:tcPr>
-            <w:tcBorders>
-              <w:top w:val="single" w:space="0" w:color="D3D3D3"/>
-              <w:bottom w:val="single" w:space="0" w:color="D3D3D3"/>
-              <w:start w:val="single" w:space="0" w:color="D3D3D3"/>
-              <w:end w:val="single" w:space="0" w:color="D3D3D3"/>
-            </w:tcBorders>
-          </w:tcPr>
-          <w:p>
-            <w:pPr>
-              <w:spacing w:before="0" w:after="60"/>
-              <w:keepNext/>
-              <w:jc w:val="center"/>
-            </w:pPr>
-            <w:r>
-              <w:rPr>
-                <w:rFonts w:ascii="Calibri" w:hAnsi="Calibri"/>
-                <w:sz w:val="20"/>
-              </w:rPr>
-              <w:t xml:space="default">203</w:t>
-            </w:r>
-          </w:p>
-        </w:tc>
-        <w:tc>
-          <w:tcPr>
-            <w:tcBorders>
-              <w:top w:val="single" w:space="0" w:color="D3D3D3"/>
-              <w:bottom w:val="single" w:space="0" w:color="D3D3D3"/>
-              <w:start w:val="single" w:space="0" w:color="D3D3D3"/>
-              <w:end w:val="single" w:space="0" w:color="D3D3D3"/>
-            </w:tcBorders>
-          </w:tcPr>
-          <w:p>
-            <w:pPr>
-              <w:spacing w:before="0" w:after="60"/>
-              <w:keepNext/>
-              <w:jc w:val="center"/>
-            </w:pPr>
-            <w:r>
-              <w:rPr>
-                <w:rFonts w:ascii="Calibri" w:hAnsi="Calibri"/>
-                <w:sz w:val="20"/>
-              </w:rPr>
-              <w:t xml:space="default">0.13</w:t>
-            </w:r>
-          </w:p>
-        </w:tc>
-        <w:tc>
-          <w:tcPr>
-            <w:tcBorders>
-              <w:top w:val="single" w:space="0" w:color="D3D3D3"/>
-              <w:bottom w:val="single" w:space="0" w:color="D3D3D3"/>
-              <w:start w:val="single" w:space="0" w:color="D3D3D3"/>
-              <w:end w:val="single" w:space="0" w:color="D3D3D3"/>
-            </w:tcBorders>
-          </w:tcPr>
-          <w:p>
-            <w:pPr>
-              <w:spacing w:before="0" w:after="60"/>
-              <w:keepNext/>
-              <w:jc w:val="center"/>
-            </w:pPr>
-            <w:r>
-              <w:rPr>
-                <w:rFonts w:ascii="Calibri" w:hAnsi="Calibri"/>
-                <w:sz w:val="20"/>
-              </w:rPr>
-              <w:t xml:space="default">-0.27, 0.52</w:t>
+              <w:t xml:space="default">    0</w:t>
+            </w:r>
+          </w:p>
+        </w:tc>
+        <w:tc>
+          <w:tcPr>
+            <w:tcBorders>
+              <w:top w:val="single" w:space="0" w:color="D3D3D3"/>
+              <w:bottom w:val="single" w:space="0" w:color="D3D3D3"/>
+              <w:start w:val="single" w:space="0" w:color="D3D3D3"/>
+              <w:end w:val="single" w:space="0" w:color="D3D3D3"/>
+            </w:tcBorders>
+          </w:tcPr>
+          <w:p>
+            <w:pPr>
+              <w:spacing w:before="0" w:after="60"/>
+              <w:keepNext/>
+              <w:jc w:val="center"/>
+            </w:pPr>
+            <w:r>
+              <w:rPr>
+                <w:rFonts w:ascii="Calibri" w:hAnsi="Calibri"/>
+                <w:sz w:val="20"/>
+              </w:rPr>
+              <w:t xml:space="default">230</w:t>
+            </w:r>
+          </w:p>
+        </w:tc>
+        <w:tc>
+          <w:tcPr>
+            <w:tcBorders>
+              <w:top w:val="single" w:space="0" w:color="D3D3D3"/>
+              <w:bottom w:val="single" w:space="0" w:color="D3D3D3"/>
+              <w:start w:val="single" w:space="0" w:color="D3D3D3"/>
+              <w:end w:val="single" w:space="0" w:color="D3D3D3"/>
+            </w:tcBorders>
+          </w:tcPr>
+          <w:p>
+            <w:pPr>
+              <w:spacing w:before="0" w:after="60"/>
+              <w:keepNext/>
+              <w:jc w:val="center"/>
+            </w:pPr>
+            <w:r>
+              <w:rPr>
+                <w:rFonts w:ascii="Calibri" w:hAnsi="Calibri"/>
+                <w:sz w:val="20"/>
+              </w:rPr>
+              <w:t xml:space="default">—</w:t>
+            </w:r>
+          </w:p>
+        </w:tc>
+        <w:tc>
+          <w:tcPr>
+            <w:tcBorders>
+              <w:top w:val="single" w:space="0" w:color="D3D3D3"/>
+              <w:bottom w:val="single" w:space="0" w:color="D3D3D3"/>
+              <w:start w:val="single" w:space="0" w:color="D3D3D3"/>
+              <w:end w:val="single" w:space="0" w:color="D3D3D3"/>
+            </w:tcBorders>
+          </w:tcPr>
+          <w:p>
+            <w:pPr>
+              <w:spacing w:before="0" w:after="60"/>
+              <w:keepNext/>
+              <w:jc w:val="center"/>
+            </w:pPr>
+            <w:r>
+              <w:rPr>
+                <w:rFonts w:ascii="Calibri" w:hAnsi="Calibri"/>
+                <w:sz w:val="20"/>
+              </w:rPr>
+              <w:t xml:space="default">—</w:t>
             </w:r>
           </w:p>
         </w:tc>
@@ -1440,9 +1441,81 @@
               <w:rPr>
                 <w:rFonts w:ascii="Calibri" w:hAnsi="Calibri"/>
                 <w:sz w:val="20"/>
-                <w:b w:val="true"/>
-              </w:rPr>
-              <w:t xml:space="default">anthropogenic</w:t>
+                <w:i/>
+              </w:rPr>
+              <w:t xml:space="default">    1</w:t>
+            </w:r>
+          </w:p>
+        </w:tc>
+        <w:tc>
+          <w:tcPr>
+            <w:tcBorders>
+              <w:top w:val="single" w:space="0" w:color="D3D3D3"/>
+              <w:bottom w:val="single" w:space="0" w:color="D3D3D3"/>
+              <w:start w:val="single" w:space="0" w:color="D3D3D3"/>
+              <w:end w:val="single" w:space="0" w:color="D3D3D3"/>
+            </w:tcBorders>
+          </w:tcPr>
+          <w:p>
+            <w:pPr>
+              <w:spacing w:before="0" w:after="60"/>
+              <w:keepNext/>
+              <w:jc w:val="center"/>
+            </w:pPr>
+            <w:r>
+              <w:rPr>
+                <w:rFonts w:ascii="Calibri" w:hAnsi="Calibri"/>
+                <w:sz w:val="20"/>
+              </w:rPr>
+              <w:t xml:space="default">522</w:t>
+            </w:r>
+          </w:p>
+        </w:tc>
+        <w:tc>
+          <w:tcPr>
+            <w:tcBorders>
+              <w:top w:val="single" w:space="0" w:color="D3D3D3"/>
+              <w:bottom w:val="single" w:space="0" w:color="D3D3D3"/>
+              <w:start w:val="single" w:space="0" w:color="D3D3D3"/>
+              <w:end w:val="single" w:space="0" w:color="D3D3D3"/>
+            </w:tcBorders>
+          </w:tcPr>
+          <w:p>
+            <w:pPr>
+              <w:spacing w:before="0" w:after="60"/>
+              <w:keepNext/>
+              <w:jc w:val="center"/>
+            </w:pPr>
+            <w:r>
+              <w:rPr>
+                <w:rFonts w:ascii="Calibri" w:hAnsi="Calibri"/>
+                <w:sz w:val="20"/>
+              </w:rPr>
+              <w:t xml:space="default">-0.23</w:t>
+            </w:r>
+          </w:p>
+        </w:tc>
+        <w:tc>
+          <w:tcPr>
+            <w:tcBorders>
+              <w:top w:val="single" w:space="0" w:color="D3D3D3"/>
+              <w:bottom w:val="single" w:space="0" w:color="D3D3D3"/>
+              <w:start w:val="single" w:space="0" w:color="D3D3D3"/>
+              <w:end w:val="single" w:space="0" w:color="D3D3D3"/>
+            </w:tcBorders>
+          </w:tcPr>
+          <w:p>
+            <w:pPr>
+              <w:spacing w:before="0" w:after="60"/>
+              <w:keepNext/>
+              <w:jc w:val="center"/>
+            </w:pPr>
+            <w:r>
+              <w:rPr>
+                <w:rFonts w:ascii="Calibri" w:hAnsi="Calibri"/>
+                <w:sz w:val="20"/>
+              </w:rPr>
+              <w:t xml:space="default">-0.32, -0.14</w:t>
             </w:r>
           </w:p>
         </w:tc>
@@ -1467,78 +1540,6 @@
                 <w:sz w:val="20"/>
               </w:rPr>
               <w:t xml:space="default"/>
-            </w:r>
-          </w:p>
-        </w:tc>
-        <w:tc>
-          <w:tcPr>
-            <w:tcBorders>
-              <w:top w:val="single" w:space="0" w:color="D3D3D3"/>
-              <w:bottom w:val="single" w:space="0" w:color="D3D3D3"/>
-              <w:start w:val="single" w:space="0" w:color="D3D3D3"/>
-              <w:end w:val="single" w:space="0" w:color="D3D3D3"/>
-            </w:tcBorders>
-          </w:tcPr>
-          <w:p>
-            <w:pPr>
-              <w:spacing w:before="0" w:after="60"/>
-              <w:keepNext/>
-              <w:jc w:val="center"/>
-            </w:pPr>
-            <w:r>
-              <w:rPr>
-                <w:rFonts w:ascii="Calibri" w:hAnsi="Calibri"/>
-                <w:sz w:val="20"/>
-              </w:rPr>
-              <w:t xml:space="default"/>
-            </w:r>
-          </w:p>
-        </w:tc>
-        <w:tc>
-          <w:tcPr>
-            <w:tcBorders>
-              <w:top w:val="single" w:space="0" w:color="D3D3D3"/>
-              <w:bottom w:val="single" w:space="0" w:color="D3D3D3"/>
-              <w:start w:val="single" w:space="0" w:color="D3D3D3"/>
-              <w:end w:val="single" w:space="0" w:color="D3D3D3"/>
-            </w:tcBorders>
-          </w:tcPr>
-          <w:p>
-            <w:pPr>
-              <w:spacing w:before="0" w:after="60"/>
-              <w:keepNext/>
-              <w:jc w:val="center"/>
-            </w:pPr>
-            <w:r>
-              <w:rPr>
-                <w:rFonts w:ascii="Calibri" w:hAnsi="Calibri"/>
-                <w:sz w:val="20"/>
-              </w:rPr>
-              <w:t xml:space="default"/>
-            </w:r>
-          </w:p>
-        </w:tc>
-        <w:tc>
-          <w:tcPr>
-            <w:tcBorders>
-              <w:top w:val="single" w:space="0" w:color="D3D3D3"/>
-              <w:bottom w:val="single" w:space="0" w:color="D3D3D3"/>
-              <w:start w:val="single" w:space="0" w:color="D3D3D3"/>
-              <w:end w:val="single" w:space="0" w:color="D3D3D3"/>
-            </w:tcBorders>
-          </w:tcPr>
-          <w:p>
-            <w:pPr>
-              <w:spacing w:before="0" w:after="60"/>
-              <w:keepNext/>
-              <w:jc w:val="center"/>
-            </w:pPr>
-            <w:r>
-              <w:rPr>
-                <w:rFonts w:ascii="Calibri" w:hAnsi="Calibri"/>
-                <w:sz w:val="20"/>
-              </w:rPr>
-              <w:t xml:space="default">0.39</w:t>
             </w:r>
           </w:p>
         </w:tc>
@@ -1568,79 +1569,79 @@
                 <w:sz w:val="20"/>
                 <w:i/>
               </w:rPr>
-              <w:t xml:space="default">    0</w:t>
-            </w:r>
-          </w:p>
-        </w:tc>
-        <w:tc>
-          <w:tcPr>
-            <w:tcBorders>
-              <w:top w:val="single" w:space="0" w:color="D3D3D3"/>
-              <w:bottom w:val="single" w:space="0" w:color="D3D3D3"/>
-              <w:start w:val="single" w:space="0" w:color="D3D3D3"/>
-              <w:end w:val="single" w:space="0" w:color="D3D3D3"/>
-            </w:tcBorders>
-          </w:tcPr>
-          <w:p>
-            <w:pPr>
-              <w:spacing w:before="0" w:after="60"/>
-              <w:keepNext/>
-              <w:jc w:val="center"/>
-            </w:pPr>
-            <w:r>
-              <w:rPr>
-                <w:rFonts w:ascii="Calibri" w:hAnsi="Calibri"/>
-                <w:sz w:val="20"/>
-              </w:rPr>
-              <w:t xml:space="default">1,392</w:t>
-            </w:r>
-          </w:p>
-        </w:tc>
-        <w:tc>
-          <w:tcPr>
-            <w:tcBorders>
-              <w:top w:val="single" w:space="0" w:color="D3D3D3"/>
-              <w:bottom w:val="single" w:space="0" w:color="D3D3D3"/>
-              <w:start w:val="single" w:space="0" w:color="D3D3D3"/>
-              <w:end w:val="single" w:space="0" w:color="D3D3D3"/>
-            </w:tcBorders>
-          </w:tcPr>
-          <w:p>
-            <w:pPr>
-              <w:spacing w:before="0" w:after="60"/>
-              <w:keepNext/>
-              <w:jc w:val="center"/>
-            </w:pPr>
-            <w:r>
-              <w:rPr>
-                <w:rFonts w:ascii="Calibri" w:hAnsi="Calibri"/>
-                <w:sz w:val="20"/>
-              </w:rPr>
-              <w:t xml:space="default">—</w:t>
-            </w:r>
-          </w:p>
-        </w:tc>
-        <w:tc>
-          <w:tcPr>
-            <w:tcBorders>
-              <w:top w:val="single" w:space="0" w:color="D3D3D3"/>
-              <w:bottom w:val="single" w:space="0" w:color="D3D3D3"/>
-              <w:start w:val="single" w:space="0" w:color="D3D3D3"/>
-              <w:end w:val="single" w:space="0" w:color="D3D3D3"/>
-            </w:tcBorders>
-          </w:tcPr>
-          <w:p>
-            <w:pPr>
-              <w:spacing w:before="0" w:after="60"/>
-              <w:keepNext/>
-              <w:jc w:val="center"/>
-            </w:pPr>
-            <w:r>
-              <w:rPr>
-                <w:rFonts w:ascii="Calibri" w:hAnsi="Calibri"/>
-                <w:sz w:val="20"/>
-              </w:rPr>
-              <w:t xml:space="default">—</w:t>
+              <w:t xml:space="default">    2</w:t>
+            </w:r>
+          </w:p>
+        </w:tc>
+        <w:tc>
+          <w:tcPr>
+            <w:tcBorders>
+              <w:top w:val="single" w:space="0" w:color="D3D3D3"/>
+              <w:bottom w:val="single" w:space="0" w:color="D3D3D3"/>
+              <w:start w:val="single" w:space="0" w:color="D3D3D3"/>
+              <w:end w:val="single" w:space="0" w:color="D3D3D3"/>
+            </w:tcBorders>
+          </w:tcPr>
+          <w:p>
+            <w:pPr>
+              <w:spacing w:before="0" w:after="60"/>
+              <w:keepNext/>
+              <w:jc w:val="center"/>
+            </w:pPr>
+            <w:r>
+              <w:rPr>
+                <w:rFonts w:ascii="Calibri" w:hAnsi="Calibri"/>
+                <w:sz w:val="20"/>
+              </w:rPr>
+              <w:t xml:space="default">975</w:t>
+            </w:r>
+          </w:p>
+        </w:tc>
+        <w:tc>
+          <w:tcPr>
+            <w:tcBorders>
+              <w:top w:val="single" w:space="0" w:color="D3D3D3"/>
+              <w:bottom w:val="single" w:space="0" w:color="D3D3D3"/>
+              <w:start w:val="single" w:space="0" w:color="D3D3D3"/>
+              <w:end w:val="single" w:space="0" w:color="D3D3D3"/>
+            </w:tcBorders>
+          </w:tcPr>
+          <w:p>
+            <w:pPr>
+              <w:spacing w:before="0" w:after="60"/>
+              <w:keepNext/>
+              <w:jc w:val="center"/>
+            </w:pPr>
+            <w:r>
+              <w:rPr>
+                <w:rFonts w:ascii="Calibri" w:hAnsi="Calibri"/>
+                <w:sz w:val="20"/>
+              </w:rPr>
+              <w:t xml:space="default">-0.09</w:t>
+            </w:r>
+          </w:p>
+        </w:tc>
+        <w:tc>
+          <w:tcPr>
+            <w:tcBorders>
+              <w:top w:val="single" w:space="0" w:color="D3D3D3"/>
+              <w:bottom w:val="single" w:space="0" w:color="D3D3D3"/>
+              <w:start w:val="single" w:space="0" w:color="D3D3D3"/>
+              <w:end w:val="single" w:space="0" w:color="D3D3D3"/>
+            </w:tcBorders>
+          </w:tcPr>
+          <w:p>
+            <w:pPr>
+              <w:spacing w:before="0" w:after="60"/>
+              <w:keepNext/>
+              <w:jc w:val="center"/>
+            </w:pPr>
+            <w:r>
+              <w:rPr>
+                <w:rFonts w:ascii="Calibri" w:hAnsi="Calibri"/>
+                <w:sz w:val="20"/>
+              </w:rPr>
+              <w:t xml:space="default">-0.18, 0.00</w:t>
             </w:r>
           </w:p>
         </w:tc>
@@ -1692,105 +1693,106 @@
               <w:rPr>
                 <w:rFonts w:ascii="Calibri" w:hAnsi="Calibri"/>
                 <w:sz w:val="20"/>
-                <w:i/>
-              </w:rPr>
-              <w:t xml:space="default">    1</w:t>
-            </w:r>
-          </w:p>
-        </w:tc>
-        <w:tc>
-          <w:tcPr>
-            <w:tcBorders>
-              <w:top w:val="single" w:space="0" w:color="D3D3D3"/>
-              <w:bottom w:val="single" w:space="0" w:color="D3D3D3"/>
-              <w:start w:val="single" w:space="0" w:color="D3D3D3"/>
-              <w:end w:val="single" w:space="0" w:color="D3D3D3"/>
-            </w:tcBorders>
-          </w:tcPr>
-          <w:p>
-            <w:pPr>
-              <w:spacing w:before="0" w:after="60"/>
-              <w:keepNext/>
-              <w:jc w:val="center"/>
-            </w:pPr>
-            <w:r>
-              <w:rPr>
-                <w:rFonts w:ascii="Calibri" w:hAnsi="Calibri"/>
-                <w:sz w:val="20"/>
-              </w:rPr>
-              <w:t xml:space="default">368</w:t>
-            </w:r>
-          </w:p>
-        </w:tc>
-        <w:tc>
-          <w:tcPr>
-            <w:tcBorders>
-              <w:top w:val="single" w:space="0" w:color="D3D3D3"/>
-              <w:bottom w:val="single" w:space="0" w:color="D3D3D3"/>
-              <w:start w:val="single" w:space="0" w:color="D3D3D3"/>
-              <w:end w:val="single" w:space="0" w:color="D3D3D3"/>
-            </w:tcBorders>
-          </w:tcPr>
-          <w:p>
-            <w:pPr>
-              <w:spacing w:before="0" w:after="60"/>
-              <w:keepNext/>
-              <w:jc w:val="center"/>
-            </w:pPr>
-            <w:r>
-              <w:rPr>
-                <w:rFonts w:ascii="Calibri" w:hAnsi="Calibri"/>
-                <w:sz w:val="20"/>
-              </w:rPr>
-              <w:t xml:space="default">-0.15</w:t>
-            </w:r>
-          </w:p>
-        </w:tc>
-        <w:tc>
-          <w:tcPr>
-            <w:tcBorders>
-              <w:top w:val="single" w:space="0" w:color="D3D3D3"/>
-              <w:bottom w:val="single" w:space="0" w:color="D3D3D3"/>
-              <w:start w:val="single" w:space="0" w:color="D3D3D3"/>
-              <w:end w:val="single" w:space="0" w:color="D3D3D3"/>
-            </w:tcBorders>
-          </w:tcPr>
-          <w:p>
-            <w:pPr>
-              <w:spacing w:before="0" w:after="60"/>
-              <w:keepNext/>
-              <w:jc w:val="center"/>
-            </w:pPr>
-            <w:r>
-              <w:rPr>
-                <w:rFonts w:ascii="Calibri" w:hAnsi="Calibri"/>
-                <w:sz w:val="20"/>
-              </w:rPr>
-              <w:t xml:space="default">-0.48, 0.19</w:t>
-            </w:r>
-          </w:p>
-        </w:tc>
-        <w:tc>
-          <w:tcPr>
-            <w:tcBorders>
-              <w:top w:val="single" w:space="0" w:color="D3D3D3"/>
-              <w:bottom w:val="single" w:space="0" w:color="D3D3D3"/>
-              <w:start w:val="single" w:space="0" w:color="D3D3D3"/>
-              <w:end w:val="single" w:space="0" w:color="D3D3D3"/>
-            </w:tcBorders>
-          </w:tcPr>
-          <w:p>
-            <w:pPr>
-              <w:spacing w:before="0" w:after="60"/>
-              <w:keepNext/>
-              <w:jc w:val="center"/>
-            </w:pPr>
-            <w:r>
-              <w:rPr>
-                <w:rFonts w:ascii="Calibri" w:hAnsi="Calibri"/>
-                <w:sz w:val="20"/>
-              </w:rPr>
-              <w:t xml:space="default"/>
+                <w:b w:val="true"/>
+              </w:rPr>
+              <w:t xml:space="default">no_mantas_sc</w:t>
+            </w:r>
+          </w:p>
+        </w:tc>
+        <w:tc>
+          <w:tcPr>
+            <w:tcBorders>
+              <w:top w:val="single" w:space="0" w:color="D3D3D3"/>
+              <w:bottom w:val="single" w:space="0" w:color="D3D3D3"/>
+              <w:start w:val="single" w:space="0" w:color="D3D3D3"/>
+              <w:end w:val="single" w:space="0" w:color="D3D3D3"/>
+            </w:tcBorders>
+          </w:tcPr>
+          <w:p>
+            <w:pPr>
+              <w:spacing w:before="0" w:after="60"/>
+              <w:keepNext/>
+              <w:jc w:val="center"/>
+            </w:pPr>
+            <w:r>
+              <w:rPr>
+                <w:rFonts w:ascii="Calibri" w:hAnsi="Calibri"/>
+                <w:sz w:val="20"/>
+              </w:rPr>
+              <w:t xml:space="default">1,727</w:t>
+            </w:r>
+          </w:p>
+        </w:tc>
+        <w:tc>
+          <w:tcPr>
+            <w:tcBorders>
+              <w:top w:val="single" w:space="0" w:color="D3D3D3"/>
+              <w:bottom w:val="single" w:space="0" w:color="D3D3D3"/>
+              <w:start w:val="single" w:space="0" w:color="D3D3D3"/>
+              <w:end w:val="single" w:space="0" w:color="D3D3D3"/>
+            </w:tcBorders>
+          </w:tcPr>
+          <w:p>
+            <w:pPr>
+              <w:spacing w:before="0" w:after="60"/>
+              <w:keepNext/>
+              <w:jc w:val="center"/>
+            </w:pPr>
+            <w:r>
+              <w:rPr>
+                <w:rFonts w:ascii="Calibri" w:hAnsi="Calibri"/>
+                <w:sz w:val="20"/>
+              </w:rPr>
+              <w:t xml:space="default">0.05</w:t>
+            </w:r>
+          </w:p>
+        </w:tc>
+        <w:tc>
+          <w:tcPr>
+            <w:tcBorders>
+              <w:top w:val="single" w:space="0" w:color="D3D3D3"/>
+              <w:bottom w:val="single" w:space="0" w:color="D3D3D3"/>
+              <w:start w:val="single" w:space="0" w:color="D3D3D3"/>
+              <w:end w:val="single" w:space="0" w:color="D3D3D3"/>
+            </w:tcBorders>
+          </w:tcPr>
+          <w:p>
+            <w:pPr>
+              <w:spacing w:before="0" w:after="60"/>
+              <w:keepNext/>
+              <w:jc w:val="center"/>
+            </w:pPr>
+            <w:r>
+              <w:rPr>
+                <w:rFonts w:ascii="Calibri" w:hAnsi="Calibri"/>
+                <w:sz w:val="20"/>
+              </w:rPr>
+              <w:t xml:space="default">0.02, 0.08</w:t>
+            </w:r>
+          </w:p>
+        </w:tc>
+        <w:tc>
+          <w:tcPr>
+            <w:tcBorders>
+              <w:top w:val="single" w:space="0" w:color="D3D3D3"/>
+              <w:bottom w:val="single" w:space="0" w:color="D3D3D3"/>
+              <w:start w:val="single" w:space="0" w:color="D3D3D3"/>
+              <w:end w:val="single" w:space="0" w:color="D3D3D3"/>
+            </w:tcBorders>
+          </w:tcPr>
+          <w:p>
+            <w:pPr>
+              <w:spacing w:before="0" w:after="60"/>
+              <w:keepNext/>
+              <w:jc w:val="center"/>
+            </w:pPr>
+            <w:r>
+              <w:rPr>
+                <w:rFonts w:ascii="Calibri" w:hAnsi="Calibri"/>
+                <w:sz w:val="20"/>
+                <w:b w:val="true"/>
+              </w:rPr>
+              <w:t xml:space="default">&lt;0.001</w:t>
             </w:r>
           </w:p>
         </w:tc>
@@ -1822,7 +1824,7 @@
                 <w:rFonts w:ascii="Calibri" w:hAnsi="Calibri"/>
                 <w:sz w:val="20"/>
               </w:rPr>
-              <w:t xml:space="default">OR = Odds Ratio, CI = Confidence Interval</w:t>
+              <w:t xml:space="default">IRR = Incidence Rate Ratio, CI = Confidence Interval</w:t>
             </w:r>
           </w:p>
         </w:tc>

</xml_diff>